<commit_message>
added two word file and modify the assessment1 file
</commit_message>
<xml_diff>
--- a/Documentation/Assessment 1.docx
+++ b/Documentation/Assessment 1.docx
@@ -1306,13 +1306,11 @@
               <w:spacing w:after="0" w:line="240" w:lineRule="auto"/>
               <w:rPr>
                 <w:rFonts w:ascii="Calibri" w:hAnsi="Calibri"/>
-                <w:lang w:eastAsia="en-NZ"/>
               </w:rPr>
             </w:pPr>
             <w:r>
               <w:rPr>
                 <w:b/>
-                <w:lang w:eastAsia="en-NZ"/>
               </w:rPr>
               <w:t xml:space="preserve">Course Title: </w:t>
             </w:r>
@@ -1341,7 +1339,6 @@
             <w:r>
               <w:rPr>
                 <w:bCs/>
-                <w:lang w:eastAsia="en-NZ"/>
               </w:rPr>
               <w:t>SWD607 Mobile and App Development</w:t>
             </w:r>
@@ -1349,7 +1346,6 @@
               <w:rPr>
                 <w:b/>
                 <w:bCs/>
-                <w:lang w:eastAsia="en-NZ"/>
               </w:rPr>
               <w:t xml:space="preserve"> </w:t>
             </w:r>
@@ -1372,13 +1368,11 @@
               <w:spacing w:after="0" w:line="240" w:lineRule="auto"/>
               <w:rPr>
                 <w:rFonts w:ascii="Calibri" w:hAnsi="Calibri"/>
-                <w:lang w:eastAsia="en-NZ"/>
               </w:rPr>
             </w:pPr>
             <w:r>
               <w:rPr>
                 <w:b/>
-                <w:lang w:eastAsia="en-NZ"/>
               </w:rPr>
               <w:t xml:space="preserve">Course code: </w:t>
             </w:r>
@@ -1408,7 +1402,6 @@
               <w:rPr>
                 <w:b/>
                 <w:bCs/>
-                <w:lang w:eastAsia="en-NZ"/>
               </w:rPr>
               <w:t>SWD607</w:t>
             </w:r>
@@ -1436,13 +1429,11 @@
               <w:spacing w:after="0" w:line="240" w:lineRule="auto"/>
               <w:rPr>
                 <w:rFonts w:ascii="Calibri" w:hAnsi="Calibri"/>
-                <w:lang w:eastAsia="en-NZ"/>
               </w:rPr>
             </w:pPr>
             <w:r>
               <w:rPr>
                 <w:b/>
-                <w:lang w:eastAsia="en-NZ"/>
               </w:rPr>
               <w:t xml:space="preserve">Student Name: </w:t>
             </w:r>
@@ -1472,7 +1463,6 @@
               <w:rPr>
                 <w:b/>
                 <w:bCs/>
-                <w:lang w:eastAsia="en-NZ"/>
               </w:rPr>
               <w:t xml:space="preserve"> Marvin Coronel</w:t>
             </w:r>
@@ -1495,13 +1485,11 @@
               <w:spacing w:after="0" w:line="240" w:lineRule="auto"/>
               <w:rPr>
                 <w:rFonts w:ascii="Calibri" w:hAnsi="Calibri"/>
-                <w:lang w:eastAsia="en-NZ"/>
               </w:rPr>
             </w:pPr>
             <w:r>
               <w:rPr>
                 <w:b/>
-                <w:lang w:eastAsia="en-NZ"/>
               </w:rPr>
               <w:t xml:space="preserve">Student ID: </w:t>
             </w:r>
@@ -1531,7 +1519,6 @@
               <w:rPr>
                 <w:b/>
                 <w:bCs/>
-                <w:lang w:eastAsia="en-NZ"/>
               </w:rPr>
               <w:t xml:space="preserve"> 764700878</w:t>
             </w:r>
@@ -1558,13 +1545,11 @@
               <w:spacing w:after="0" w:line="240" w:lineRule="auto"/>
               <w:rPr>
                 <w:rFonts w:ascii="Calibri" w:hAnsi="Calibri"/>
-                <w:lang w:eastAsia="en-NZ"/>
               </w:rPr>
             </w:pPr>
             <w:r>
               <w:rPr>
                 <w:b/>
-                <w:lang w:eastAsia="en-NZ"/>
               </w:rPr>
               <w:t xml:space="preserve">Assessment No &amp; Type: </w:t>
             </w:r>
@@ -1593,7 +1578,6 @@
               <w:rPr>
                 <w:b/>
                 <w:bCs/>
-                <w:lang w:eastAsia="en-NZ"/>
               </w:rPr>
               <w:t xml:space="preserve"> Assessment 1</w:t>
             </w:r>
@@ -1610,7 +1594,6 @@
             <w:r>
               <w:rPr>
                 <w:bCs/>
-                <w:lang w:eastAsia="en-NZ"/>
               </w:rPr>
               <w:t>Project</w:t>
             </w:r>
@@ -1618,14 +1601,12 @@
               <w:rPr>
                 <w:b/>
                 <w:bCs/>
-                <w:lang w:eastAsia="en-NZ"/>
               </w:rPr>
               <w:t xml:space="preserve"> </w:t>
             </w:r>
             <w:r>
               <w:rPr>
                 <w:bCs/>
-                <w:lang w:eastAsia="en-NZ"/>
               </w:rPr>
               <w:t>Proposal</w:t>
             </w:r>
@@ -1633,7 +1614,6 @@
               <w:rPr>
                 <w:b/>
                 <w:bCs/>
-                <w:lang w:eastAsia="en-NZ"/>
               </w:rPr>
               <w:t xml:space="preserve"> </w:t>
             </w:r>
@@ -1656,13 +1636,11 @@
               <w:spacing w:after="0" w:line="240" w:lineRule="auto"/>
               <w:rPr>
                 <w:rFonts w:ascii="Calibri" w:hAnsi="Calibri"/>
-                <w:lang w:eastAsia="en-NZ"/>
               </w:rPr>
             </w:pPr>
             <w:r>
               <w:rPr>
                 <w:b/>
-                <w:lang w:eastAsia="en-NZ"/>
               </w:rPr>
               <w:t xml:space="preserve">Cohort: </w:t>
             </w:r>
@@ -1690,7 +1668,6 @@
             <w:r>
               <w:rPr>
                 <w:b/>
-                <w:lang w:eastAsia="en-NZ"/>
               </w:rPr>
               <w:t xml:space="preserve"> </w:t>
             </w:r>
@@ -1698,7 +1675,6 @@
               <w:rPr>
                 <w:rFonts w:eastAsia="Times New Roman" w:cstheme="minorHAnsi"/>
                 <w:b/>
-                <w:lang w:eastAsia="en-NZ"/>
               </w:rPr>
               <w:t>NZDSD6221C</w:t>
             </w:r>
@@ -1726,13 +1702,11 @@
               <w:spacing w:after="0" w:line="240" w:lineRule="auto"/>
               <w:rPr>
                 <w:rFonts w:ascii="Calibri" w:hAnsi="Calibri"/>
-                <w:lang w:eastAsia="en-NZ"/>
               </w:rPr>
             </w:pPr>
             <w:r>
               <w:rPr>
                 <w:b/>
-                <w:lang w:eastAsia="en-NZ"/>
               </w:rPr>
               <w:t xml:space="preserve">Due Date: </w:t>
             </w:r>
@@ -1755,13 +1729,11 @@
               <w:ind w:left="2"/>
               <w:rPr>
                 <w:rFonts w:ascii="Calibri" w:hAnsi="Calibri"/>
-                <w:lang w:eastAsia="en-NZ"/>
               </w:rPr>
             </w:pPr>
             <w:r>
               <w:rPr>
                 <w:b/>
-                <w:lang w:eastAsia="en-NZ"/>
               </w:rPr>
               <w:t xml:space="preserve"> </w:t>
             </w:r>
@@ -1783,13 +1755,11 @@
               <w:spacing w:after="0" w:line="240" w:lineRule="auto"/>
               <w:rPr>
                 <w:rFonts w:ascii="Calibri" w:hAnsi="Calibri"/>
-                <w:lang w:eastAsia="en-NZ"/>
               </w:rPr>
             </w:pPr>
             <w:r>
               <w:rPr>
                 <w:b/>
-                <w:lang w:eastAsia="en-NZ"/>
               </w:rPr>
               <w:t xml:space="preserve">Date </w:t>
             </w:r>
@@ -1799,13 +1769,11 @@
               <w:spacing w:after="0" w:line="240" w:lineRule="auto"/>
               <w:rPr>
                 <w:rFonts w:ascii="Calibri" w:hAnsi="Calibri"/>
-                <w:lang w:eastAsia="en-NZ"/>
               </w:rPr>
             </w:pPr>
             <w:r>
               <w:rPr>
                 <w:b/>
-                <w:lang w:eastAsia="en-NZ"/>
               </w:rPr>
               <w:t xml:space="preserve">Submitted: </w:t>
             </w:r>
@@ -1828,13 +1796,9 @@
               <w:ind w:left="2"/>
               <w:rPr>
                 <w:rFonts w:ascii="Calibri" w:hAnsi="Calibri"/>
-                <w:lang w:eastAsia="en-NZ"/>
               </w:rPr>
             </w:pPr>
             <w:r>
-              <w:rPr>
-                <w:lang w:eastAsia="en-NZ"/>
-              </w:rPr>
               <w:t xml:space="preserve"> </w:t>
             </w:r>
           </w:p>
@@ -1861,13 +1825,11 @@
               <w:spacing w:after="0" w:line="240" w:lineRule="auto"/>
               <w:rPr>
                 <w:rFonts w:ascii="Calibri" w:hAnsi="Calibri"/>
-                <w:lang w:eastAsia="en-NZ"/>
               </w:rPr>
             </w:pPr>
             <w:r>
               <w:rPr>
                 <w:b/>
-                <w:lang w:eastAsia="en-NZ"/>
               </w:rPr>
               <w:t xml:space="preserve">Tutor’s Name: </w:t>
             </w:r>
@@ -1896,7 +1858,6 @@
               <w:rPr>
                 <w:b/>
                 <w:bCs/>
-                <w:lang w:eastAsia="en-NZ"/>
               </w:rPr>
               <w:t xml:space="preserve"> </w:t>
             </w:r>
@@ -1915,7 +1876,6 @@
               <w:spacing w:after="0" w:line="240" w:lineRule="auto"/>
               <w:rPr>
                 <w:rFonts w:ascii="Calibri" w:hAnsi="Calibri"/>
-                <w:lang w:eastAsia="en-NZ"/>
               </w:rPr>
             </w:pPr>
           </w:p>
@@ -1934,7 +1894,6 @@
               <w:spacing w:after="0" w:line="240" w:lineRule="auto"/>
               <w:rPr>
                 <w:rFonts w:ascii="Calibri" w:hAnsi="Calibri"/>
-                <w:lang w:eastAsia="en-NZ"/>
               </w:rPr>
             </w:pPr>
           </w:p>
@@ -1960,13 +1919,11 @@
               <w:spacing w:after="0" w:line="240" w:lineRule="auto"/>
               <w:rPr>
                 <w:rFonts w:ascii="Calibri" w:hAnsi="Calibri"/>
-                <w:lang w:eastAsia="en-NZ"/>
               </w:rPr>
             </w:pPr>
             <w:r>
               <w:rPr>
                 <w:b/>
-                <w:lang w:eastAsia="en-NZ"/>
               </w:rPr>
               <w:t xml:space="preserve">Assessment </w:t>
             </w:r>
@@ -1976,13 +1933,11 @@
               <w:spacing w:after="0" w:line="240" w:lineRule="auto"/>
               <w:rPr>
                 <w:rFonts w:ascii="Calibri" w:hAnsi="Calibri"/>
-                <w:lang w:eastAsia="en-NZ"/>
               </w:rPr>
             </w:pPr>
             <w:r>
               <w:rPr>
                 <w:b/>
-                <w:lang w:eastAsia="en-NZ"/>
               </w:rPr>
               <w:t xml:space="preserve">Weighting </w:t>
             </w:r>
@@ -2004,13 +1959,9 @@
               <w:ind w:left="2"/>
               <w:rPr>
                 <w:rFonts w:ascii="Calibri" w:hAnsi="Calibri"/>
-                <w:lang w:eastAsia="en-NZ"/>
               </w:rPr>
             </w:pPr>
             <w:r>
-              <w:rPr>
-                <w:lang w:eastAsia="en-NZ"/>
-              </w:rPr>
               <w:t>30%</w:t>
             </w:r>
           </w:p>
@@ -2028,7 +1979,6 @@
               <w:spacing w:after="0" w:line="240" w:lineRule="auto"/>
               <w:rPr>
                 <w:rFonts w:ascii="Calibri" w:hAnsi="Calibri"/>
-                <w:lang w:eastAsia="en-NZ"/>
               </w:rPr>
             </w:pPr>
           </w:p>
@@ -2047,7 +1997,6 @@
               <w:spacing w:after="0" w:line="240" w:lineRule="auto"/>
               <w:rPr>
                 <w:rFonts w:ascii="Calibri" w:hAnsi="Calibri"/>
-                <w:lang w:eastAsia="en-NZ"/>
               </w:rPr>
             </w:pPr>
           </w:p>
@@ -2074,13 +2023,11 @@
               <w:spacing w:after="0" w:line="240" w:lineRule="auto"/>
               <w:rPr>
                 <w:rFonts w:ascii="Calibri" w:hAnsi="Calibri"/>
-                <w:lang w:eastAsia="en-NZ"/>
               </w:rPr>
             </w:pPr>
             <w:r>
               <w:rPr>
                 <w:b/>
-                <w:lang w:eastAsia="en-NZ"/>
               </w:rPr>
               <w:t xml:space="preserve">Total Marks </w:t>
             </w:r>
@@ -2102,13 +2049,9 @@
               <w:ind w:left="2"/>
               <w:rPr>
                 <w:rFonts w:ascii="Calibri" w:hAnsi="Calibri"/>
-                <w:lang w:eastAsia="en-NZ"/>
               </w:rPr>
             </w:pPr>
             <w:r>
-              <w:rPr>
-                <w:lang w:eastAsia="en-NZ"/>
-              </w:rPr>
               <w:t xml:space="preserve">100 </w:t>
             </w:r>
           </w:p>
@@ -2126,7 +2069,6 @@
               <w:spacing w:after="0" w:line="240" w:lineRule="auto"/>
               <w:rPr>
                 <w:rFonts w:ascii="Calibri" w:hAnsi="Calibri"/>
-                <w:lang w:eastAsia="en-NZ"/>
               </w:rPr>
             </w:pPr>
           </w:p>
@@ -2145,7 +2087,6 @@
               <w:spacing w:after="0" w:line="240" w:lineRule="auto"/>
               <w:rPr>
                 <w:rFonts w:ascii="Calibri" w:hAnsi="Calibri"/>
-                <w:lang w:eastAsia="en-NZ"/>
               </w:rPr>
             </w:pPr>
           </w:p>
@@ -2438,14 +2379,12 @@
               <w:spacing w:after="0" w:line="240" w:lineRule="auto"/>
               <w:rPr>
                 <w:rFonts w:ascii="Calibri" w:hAnsi="Calibri"/>
-                <w:lang w:eastAsia="en-NZ"/>
               </w:rPr>
             </w:pPr>
             <w:r>
               <w:rPr>
                 <w:b/>
                 <w:sz w:val="28"/>
-                <w:lang w:eastAsia="en-NZ"/>
               </w:rPr>
               <w:t xml:space="preserve">Tutor only to complete </w:t>
             </w:r>
@@ -2465,7 +2404,6 @@
               <w:spacing w:after="0" w:line="240" w:lineRule="auto"/>
               <w:rPr>
                 <w:rFonts w:ascii="Calibri" w:hAnsi="Calibri"/>
-                <w:lang w:eastAsia="en-NZ"/>
               </w:rPr>
             </w:pPr>
           </w:p>
@@ -2485,7 +2423,6 @@
               <w:spacing w:after="0" w:line="240" w:lineRule="auto"/>
               <w:rPr>
                 <w:rFonts w:ascii="Calibri" w:hAnsi="Calibri"/>
-                <w:lang w:eastAsia="en-NZ"/>
               </w:rPr>
             </w:pPr>
           </w:p>
@@ -2512,14 +2449,12 @@
               <w:spacing w:after="0" w:line="240" w:lineRule="auto"/>
               <w:rPr>
                 <w:rFonts w:ascii="Calibri" w:hAnsi="Calibri"/>
-                <w:lang w:eastAsia="en-NZ"/>
               </w:rPr>
             </w:pPr>
             <w:r>
               <w:rPr>
                 <w:b/>
                 <w:sz w:val="28"/>
-                <w:lang w:eastAsia="en-NZ"/>
               </w:rPr>
               <w:t xml:space="preserve">Assessment result: </w:t>
             </w:r>
@@ -2542,14 +2477,12 @@
               <w:ind w:left="2"/>
               <w:rPr>
                 <w:rFonts w:ascii="Calibri" w:hAnsi="Calibri"/>
-                <w:lang w:eastAsia="en-NZ"/>
               </w:rPr>
             </w:pPr>
             <w:r>
               <w:rPr>
                 <w:b/>
                 <w:sz w:val="28"/>
-                <w:lang w:eastAsia="en-NZ"/>
               </w:rPr>
               <w:t xml:space="preserve">Mark                  /100 </w:t>
             </w:r>
@@ -2572,14 +2505,12 @@
               <w:ind w:left="1"/>
               <w:rPr>
                 <w:rFonts w:ascii="Calibri" w:hAnsi="Calibri"/>
-                <w:lang w:eastAsia="en-NZ"/>
               </w:rPr>
             </w:pPr>
             <w:r>
               <w:rPr>
                 <w:b/>
                 <w:sz w:val="28"/>
-                <w:lang w:eastAsia="en-NZ"/>
               </w:rPr>
               <w:t xml:space="preserve">Grade </w:t>
             </w:r>
@@ -2589,24 +2520,24 @@
     </w:tbl>
     <w:sdt>
       <w:sdtPr>
+        <w:rPr>
+          <w:rFonts w:asciiTheme="minorHAnsi" w:eastAsiaTheme="minorEastAsia" w:hAnsiTheme="minorHAnsi" w:cs="Times New Roman"/>
+          <w:color w:val="auto"/>
+          <w:sz w:val="22"/>
+          <w:szCs w:val="22"/>
+        </w:rPr>
         <w:id w:val="-1769538476"/>
         <w:docPartObj>
           <w:docPartGallery w:val="Table of Contents"/>
           <w:docPartUnique/>
         </w:docPartObj>
       </w:sdtPr>
-      <w:sdtEndPr>
-        <w:rPr>
-          <w:rFonts w:asciiTheme="minorHAnsi" w:eastAsiaTheme="minorEastAsia" w:hAnsiTheme="minorHAnsi" w:cs="Times New Roman"/>
-          <w:color w:val="auto"/>
-          <w:sz w:val="22"/>
-          <w:szCs w:val="22"/>
-        </w:rPr>
-      </w:sdtEndPr>
       <w:sdtContent>
         <w:p>
           <w:pPr>
             <w:pStyle w:val="TOCHeading"/>
+            <w:spacing w:line="360" w:lineRule="auto"/>
+            <w:jc w:val="both"/>
           </w:pPr>
           <w:r>
             <w:t>Table of Contents</w:t>
@@ -2615,6 +2546,8 @@
         <w:p>
           <w:pPr>
             <w:pStyle w:val="TOC1"/>
+            <w:spacing w:line="360" w:lineRule="auto"/>
+            <w:jc w:val="both"/>
           </w:pPr>
           <w:sdt>
             <w:sdtPr>
@@ -2653,7 +2586,9 @@
         <w:p>
           <w:pPr>
             <w:pStyle w:val="TOC2"/>
+            <w:spacing w:line="360" w:lineRule="auto"/>
             <w:ind w:left="216"/>
+            <w:jc w:val="both"/>
           </w:pPr>
           <w:sdt>
             <w:sdtPr>
@@ -2680,7 +2615,9 @@
         <w:p>
           <w:pPr>
             <w:pStyle w:val="TOC3"/>
+            <w:spacing w:line="360" w:lineRule="auto"/>
             <w:ind w:left="446"/>
+            <w:jc w:val="both"/>
           </w:pPr>
           <w:sdt>
             <w:sdtPr>
@@ -2707,6 +2644,8 @@
         <w:p>
           <w:pPr>
             <w:pStyle w:val="TOC1"/>
+            <w:spacing w:line="360" w:lineRule="auto"/>
+            <w:jc w:val="both"/>
           </w:pPr>
           <w:sdt>
             <w:sdtPr>
@@ -2745,7 +2684,9 @@
         <w:p>
           <w:pPr>
             <w:pStyle w:val="TOC2"/>
+            <w:spacing w:line="360" w:lineRule="auto"/>
             <w:ind w:left="216"/>
+            <w:jc w:val="both"/>
           </w:pPr>
           <w:sdt>
             <w:sdtPr>
@@ -2772,7 +2713,9 @@
         <w:p>
           <w:pPr>
             <w:pStyle w:val="TOC3"/>
+            <w:spacing w:line="360" w:lineRule="auto"/>
             <w:ind w:left="446"/>
+            <w:jc w:val="both"/>
           </w:pPr>
           <w:sdt>
             <w:sdtPr>
@@ -2800,7 +2743,8 @@
     </w:sdt>
     <w:p>
       <w:pPr>
-        <w:spacing w:after="0"/>
+        <w:spacing w:after="0" w:line="360" w:lineRule="auto"/>
+        <w:jc w:val="both"/>
         <w:rPr>
           <w:rFonts w:ascii="Calibri" w:eastAsia="Calibri" w:hAnsi="Calibri" w:cs="Calibri"/>
           <w:color w:val="000000"/>
@@ -2809,7 +2753,8 @@
     </w:p>
     <w:p>
       <w:pPr>
-        <w:spacing w:after="0" w:line="240" w:lineRule="auto"/>
+        <w:spacing w:after="0" w:line="360" w:lineRule="auto"/>
+        <w:jc w:val="both"/>
         <w:rPr>
           <w:rFonts w:ascii="Calibri" w:eastAsia="Calibri" w:hAnsi="Calibri" w:cs="Calibri"/>
           <w:color w:val="000000"/>
@@ -2825,7 +2770,7 @@
     </w:p>
     <w:p>
       <w:pPr>
-        <w:spacing w:after="0" w:line="240" w:lineRule="auto"/>
+        <w:spacing w:after="0" w:line="360" w:lineRule="auto"/>
         <w:jc w:val="center"/>
         <w:rPr>
           <w:rFonts w:ascii="Calibri" w:eastAsia="Calibri" w:hAnsi="Calibri" w:cs="Calibri"/>
@@ -2854,32 +2799,24 @@
     </w:p>
     <w:p>
       <w:pPr>
-        <w:spacing w:after="0"/>
-        <w:jc w:val="center"/>
+        <w:pStyle w:val="Heading3"/>
         <w:rPr>
           <w:rFonts w:ascii="Calibri" w:eastAsia="Calibri" w:hAnsi="Calibri" w:cs="Calibri"/>
           <w:color w:val="000000"/>
         </w:rPr>
       </w:pPr>
       <w:r>
-        <w:rPr>
-          <w:sz w:val="36"/>
-          <w:szCs w:val="36"/>
-        </w:rPr>
         <w:lastRenderedPageBreak/>
         <w:t>P</w:t>
       </w:r>
       <w:r>
-        <w:rPr>
-          <w:sz w:val="36"/>
-          <w:szCs w:val="36"/>
-        </w:rPr>
         <w:t>ROJECT PLANNING</w:t>
       </w:r>
     </w:p>
     <w:p>
       <w:pPr>
-        <w:spacing w:after="0" w:line="240" w:lineRule="auto"/>
+        <w:spacing w:after="0" w:line="360" w:lineRule="auto"/>
+        <w:jc w:val="both"/>
         <w:rPr>
           <w:rFonts w:ascii="Calibri" w:eastAsia="Calibri" w:hAnsi="Calibri" w:cs="Calibri"/>
           <w:color w:val="000000"/>
@@ -2888,7 +2825,8 @@
     </w:p>
     <w:p>
       <w:pPr>
-        <w:spacing w:after="0" w:line="240" w:lineRule="auto"/>
+        <w:spacing w:after="0" w:line="360" w:lineRule="auto"/>
+        <w:jc w:val="both"/>
         <w:rPr>
           <w:rFonts w:ascii="Calibri" w:eastAsia="Calibri" w:hAnsi="Calibri" w:cs="Calibri"/>
           <w:color w:val="000000"/>
@@ -2913,7 +2851,8 @@
     </w:p>
     <w:p>
       <w:pPr>
-        <w:spacing w:after="0" w:line="240" w:lineRule="auto"/>
+        <w:spacing w:after="0" w:line="360" w:lineRule="auto"/>
+        <w:jc w:val="both"/>
         <w:rPr>
           <w:rFonts w:ascii="Calibri" w:eastAsia="Calibri" w:hAnsi="Calibri" w:cs="Calibri"/>
           <w:color w:val="000000"/>
@@ -2941,16 +2880,1210 @@
     </w:p>
     <w:p>
       <w:pPr>
-        <w:spacing w:after="0"/>
+        <w:spacing w:after="0" w:line="360" w:lineRule="auto"/>
+        <w:jc w:val="both"/>
         <w:rPr>
           <w:rFonts w:ascii="Calibri" w:eastAsia="Calibri" w:hAnsi="Calibri" w:cs="Calibri"/>
           <w:color w:val="000000"/>
         </w:rPr>
       </w:pPr>
     </w:p>
+    <w:tbl>
+      <w:tblPr>
+        <w:tblStyle w:val="TableGrid"/>
+        <w:tblW w:w="0" w:type="auto"/>
+        <w:tblInd w:w="0" w:type="dxa"/>
+        <w:tblLook w:val="04A0" w:firstRow="1" w:lastRow="0" w:firstColumn="1" w:lastColumn="0" w:noHBand="0" w:noVBand="1"/>
+      </w:tblPr>
+      <w:tblGrid>
+        <w:gridCol w:w="2254"/>
+        <w:gridCol w:w="2254"/>
+        <w:gridCol w:w="2254"/>
+        <w:gridCol w:w="2254"/>
+      </w:tblGrid>
+      <w:tr>
+        <w:tc>
+          <w:tcPr>
+            <w:tcW w:w="2254" w:type="dxa"/>
+            <w:tcBorders>
+              <w:top w:val="single" w:sz="4" w:space="0" w:color="auto"/>
+              <w:left w:val="single" w:sz="4" w:space="0" w:color="auto"/>
+              <w:bottom w:val="single" w:sz="4" w:space="0" w:color="auto"/>
+              <w:right w:val="single" w:sz="4" w:space="0" w:color="auto"/>
+            </w:tcBorders>
+            <w:hideMark/>
+          </w:tcPr>
+          <w:p>
+            <w:pPr>
+              <w:spacing w:after="0" w:line="360" w:lineRule="auto"/>
+              <w:jc w:val="both"/>
+            </w:pPr>
+            <w:r>
+              <w:t>Project Name:</w:t>
+            </w:r>
+          </w:p>
+        </w:tc>
+        <w:tc>
+          <w:tcPr>
+            <w:tcW w:w="6762" w:type="dxa"/>
+            <w:gridSpan w:val="3"/>
+            <w:tcBorders>
+              <w:top w:val="single" w:sz="4" w:space="0" w:color="auto"/>
+              <w:left w:val="single" w:sz="4" w:space="0" w:color="auto"/>
+              <w:bottom w:val="single" w:sz="4" w:space="0" w:color="auto"/>
+              <w:right w:val="single" w:sz="4" w:space="0" w:color="auto"/>
+            </w:tcBorders>
+            <w:hideMark/>
+          </w:tcPr>
+          <w:p>
+            <w:pPr>
+              <w:spacing w:after="0" w:line="360" w:lineRule="auto"/>
+              <w:jc w:val="both"/>
+            </w:pPr>
+            <w:r>
+              <w:t>Food Recipe Mobile Application</w:t>
+            </w:r>
+            <w:r>
+              <w:t xml:space="preserve"> for </w:t>
+            </w:r>
+            <w:r>
+              <w:t>Valcorton</w:t>
+            </w:r>
+          </w:p>
+        </w:tc>
+      </w:tr>
+      <w:tr>
+        <w:tc>
+          <w:tcPr>
+            <w:tcW w:w="2254" w:type="dxa"/>
+            <w:tcBorders>
+              <w:top w:val="single" w:sz="4" w:space="0" w:color="auto"/>
+              <w:left w:val="single" w:sz="4" w:space="0" w:color="auto"/>
+              <w:bottom w:val="single" w:sz="4" w:space="0" w:color="auto"/>
+              <w:right w:val="single" w:sz="4" w:space="0" w:color="auto"/>
+            </w:tcBorders>
+            <w:hideMark/>
+          </w:tcPr>
+          <w:p>
+            <w:pPr>
+              <w:spacing w:after="0" w:line="360" w:lineRule="auto"/>
+              <w:jc w:val="both"/>
+            </w:pPr>
+            <w:r>
+              <w:t>Company:</w:t>
+            </w:r>
+          </w:p>
+        </w:tc>
+        <w:tc>
+          <w:tcPr>
+            <w:tcW w:w="2254" w:type="dxa"/>
+            <w:tcBorders>
+              <w:top w:val="single" w:sz="4" w:space="0" w:color="auto"/>
+              <w:left w:val="single" w:sz="4" w:space="0" w:color="auto"/>
+              <w:bottom w:val="single" w:sz="4" w:space="0" w:color="auto"/>
+              <w:right w:val="single" w:sz="4" w:space="0" w:color="auto"/>
+            </w:tcBorders>
+            <w:hideMark/>
+          </w:tcPr>
+          <w:p>
+            <w:pPr>
+              <w:spacing w:after="0" w:line="360" w:lineRule="auto"/>
+              <w:jc w:val="both"/>
+              <w:rPr>
+                <w:rFonts w:ascii="Arial" w:eastAsia="Arial" w:hAnsi="Arial" w:cs="Arial"/>
+                <w:b/>
+                <w:bCs/>
+              </w:rPr>
+            </w:pPr>
+            <w:r>
+              <w:t>Valcorton</w:t>
+            </w:r>
+          </w:p>
+        </w:tc>
+        <w:tc>
+          <w:tcPr>
+            <w:tcW w:w="2254" w:type="dxa"/>
+            <w:tcBorders>
+              <w:top w:val="single" w:sz="4" w:space="0" w:color="auto"/>
+              <w:left w:val="single" w:sz="4" w:space="0" w:color="auto"/>
+              <w:bottom w:val="single" w:sz="4" w:space="0" w:color="auto"/>
+              <w:right w:val="single" w:sz="4" w:space="0" w:color="auto"/>
+            </w:tcBorders>
+            <w:hideMark/>
+          </w:tcPr>
+          <w:p>
+            <w:pPr>
+              <w:spacing w:after="0" w:line="360" w:lineRule="auto"/>
+              <w:jc w:val="both"/>
+            </w:pPr>
+            <w:r>
+              <w:t>Team Member:</w:t>
+            </w:r>
+          </w:p>
+        </w:tc>
+        <w:tc>
+          <w:tcPr>
+            <w:tcW w:w="2254" w:type="dxa"/>
+            <w:tcBorders>
+              <w:top w:val="single" w:sz="4" w:space="0" w:color="auto"/>
+              <w:left w:val="single" w:sz="4" w:space="0" w:color="auto"/>
+              <w:bottom w:val="single" w:sz="4" w:space="0" w:color="auto"/>
+              <w:right w:val="single" w:sz="4" w:space="0" w:color="auto"/>
+            </w:tcBorders>
+            <w:hideMark/>
+          </w:tcPr>
+          <w:p>
+            <w:pPr>
+              <w:spacing w:after="0" w:line="360" w:lineRule="auto"/>
+              <w:jc w:val="both"/>
+            </w:pPr>
+            <w:r>
+              <w:t>Marvin Coronel</w:t>
+            </w:r>
+          </w:p>
+        </w:tc>
+      </w:tr>
+      <w:tr>
+        <w:tc>
+          <w:tcPr>
+            <w:tcW w:w="2254" w:type="dxa"/>
+            <w:tcBorders>
+              <w:top w:val="single" w:sz="4" w:space="0" w:color="auto"/>
+              <w:left w:val="single" w:sz="4" w:space="0" w:color="auto"/>
+              <w:bottom w:val="single" w:sz="4" w:space="0" w:color="auto"/>
+              <w:right w:val="single" w:sz="4" w:space="0" w:color="auto"/>
+            </w:tcBorders>
+            <w:hideMark/>
+          </w:tcPr>
+          <w:p>
+            <w:pPr>
+              <w:spacing w:after="0" w:line="360" w:lineRule="auto"/>
+              <w:jc w:val="both"/>
+            </w:pPr>
+            <w:r>
+              <w:t>Team Member:</w:t>
+            </w:r>
+          </w:p>
+        </w:tc>
+        <w:tc>
+          <w:tcPr>
+            <w:tcW w:w="2254" w:type="dxa"/>
+            <w:tcBorders>
+              <w:top w:val="single" w:sz="4" w:space="0" w:color="auto"/>
+              <w:left w:val="single" w:sz="4" w:space="0" w:color="auto"/>
+              <w:bottom w:val="single" w:sz="4" w:space="0" w:color="auto"/>
+              <w:right w:val="single" w:sz="4" w:space="0" w:color="auto"/>
+            </w:tcBorders>
+            <w:hideMark/>
+          </w:tcPr>
+          <w:p>
+            <w:pPr>
+              <w:spacing w:after="0" w:line="360" w:lineRule="auto"/>
+              <w:jc w:val="both"/>
+            </w:pPr>
+            <w:r>
+              <w:t>Darren Burton</w:t>
+            </w:r>
+          </w:p>
+        </w:tc>
+        <w:tc>
+          <w:tcPr>
+            <w:tcW w:w="2254" w:type="dxa"/>
+            <w:tcBorders>
+              <w:top w:val="single" w:sz="4" w:space="0" w:color="auto"/>
+              <w:left w:val="single" w:sz="4" w:space="0" w:color="auto"/>
+              <w:bottom w:val="single" w:sz="4" w:space="0" w:color="auto"/>
+              <w:right w:val="single" w:sz="4" w:space="0" w:color="auto"/>
+            </w:tcBorders>
+            <w:hideMark/>
+          </w:tcPr>
+          <w:p>
+            <w:pPr>
+              <w:spacing w:after="0" w:line="360" w:lineRule="auto"/>
+              <w:jc w:val="both"/>
+            </w:pPr>
+            <w:r>
+              <w:t>Team Member:</w:t>
+            </w:r>
+          </w:p>
+        </w:tc>
+        <w:tc>
+          <w:tcPr>
+            <w:tcW w:w="2254" w:type="dxa"/>
+            <w:tcBorders>
+              <w:top w:val="single" w:sz="4" w:space="0" w:color="auto"/>
+              <w:left w:val="single" w:sz="4" w:space="0" w:color="auto"/>
+              <w:bottom w:val="single" w:sz="4" w:space="0" w:color="auto"/>
+              <w:right w:val="single" w:sz="4" w:space="0" w:color="auto"/>
+            </w:tcBorders>
+            <w:hideMark/>
+          </w:tcPr>
+          <w:p>
+            <w:pPr>
+              <w:spacing w:after="0" w:line="360" w:lineRule="auto"/>
+              <w:jc w:val="both"/>
+            </w:pPr>
+            <w:r>
+              <w:t>Rocelle Valdez</w:t>
+            </w:r>
+          </w:p>
+        </w:tc>
+      </w:tr>
+    </w:tbl>
     <w:p>
       <w:pPr>
-        <w:spacing w:after="0" w:line="240" w:lineRule="auto"/>
+        <w:spacing w:line="360" w:lineRule="auto"/>
+        <w:jc w:val="both"/>
+      </w:pPr>
+    </w:p>
+    <w:tbl>
+      <w:tblPr>
+        <w:tblStyle w:val="TableGrid"/>
+        <w:tblW w:w="0" w:type="auto"/>
+        <w:tblInd w:w="0" w:type="dxa"/>
+        <w:tblLook w:val="04A0" w:firstRow="1" w:lastRow="0" w:firstColumn="1" w:lastColumn="0" w:noHBand="0" w:noVBand="1"/>
+      </w:tblPr>
+      <w:tblGrid>
+        <w:gridCol w:w="2263"/>
+        <w:gridCol w:w="6753"/>
+      </w:tblGrid>
+      <w:tr>
+        <w:tc>
+          <w:tcPr>
+            <w:tcW w:w="2263" w:type="dxa"/>
+            <w:tcBorders>
+              <w:top w:val="single" w:sz="4" w:space="0" w:color="auto"/>
+              <w:left w:val="single" w:sz="4" w:space="0" w:color="auto"/>
+              <w:bottom w:val="single" w:sz="4" w:space="0" w:color="auto"/>
+              <w:right w:val="single" w:sz="4" w:space="0" w:color="auto"/>
+            </w:tcBorders>
+          </w:tcPr>
+          <w:p>
+            <w:pPr>
+              <w:spacing w:after="0" w:line="360" w:lineRule="auto"/>
+              <w:jc w:val="both"/>
+            </w:pPr>
+            <w:r>
+              <w:t>Stakeholders</w:t>
+            </w:r>
+          </w:p>
+        </w:tc>
+        <w:tc>
+          <w:tcPr>
+            <w:tcW w:w="6753" w:type="dxa"/>
+            <w:tcBorders>
+              <w:top w:val="single" w:sz="4" w:space="0" w:color="auto"/>
+              <w:left w:val="single" w:sz="4" w:space="0" w:color="auto"/>
+              <w:bottom w:val="single" w:sz="4" w:space="0" w:color="auto"/>
+              <w:right w:val="single" w:sz="4" w:space="0" w:color="auto"/>
+            </w:tcBorders>
+          </w:tcPr>
+          <w:p>
+            <w:pPr>
+              <w:spacing w:after="0" w:line="360" w:lineRule="auto"/>
+              <w:jc w:val="both"/>
+              <w:rPr>
+                <w:color w:val="000000" w:themeColor="text1"/>
+              </w:rPr>
+            </w:pPr>
+            <w:r>
+              <w:rPr>
+                <w:color w:val="000000" w:themeColor="text1"/>
+              </w:rPr>
+              <w:t>The following are the project stakeholders for the Mobile Application project:</w:t>
+            </w:r>
+          </w:p>
+          <w:p>
+            <w:pPr>
+              <w:pStyle w:val="ListParagraph"/>
+              <w:numPr>
+                <w:ilvl w:val="0"/>
+                <w:numId w:val="9"/>
+              </w:numPr>
+              <w:spacing w:after="0" w:line="360" w:lineRule="auto"/>
+              <w:jc w:val="both"/>
+              <w:rPr>
+                <w:color w:val="000000" w:themeColor="text1"/>
+              </w:rPr>
+            </w:pPr>
+            <w:r>
+              <w:rPr>
+                <w:color w:val="000000" w:themeColor="text1"/>
+              </w:rPr>
+              <w:t>Project Manager</w:t>
+            </w:r>
+          </w:p>
+          <w:p>
+            <w:pPr>
+              <w:pStyle w:val="ListParagraph"/>
+              <w:numPr>
+                <w:ilvl w:val="0"/>
+                <w:numId w:val="9"/>
+              </w:numPr>
+              <w:spacing w:after="0" w:line="360" w:lineRule="auto"/>
+              <w:jc w:val="both"/>
+              <w:rPr>
+                <w:color w:val="000000" w:themeColor="text1"/>
+              </w:rPr>
+            </w:pPr>
+            <w:r>
+              <w:rPr>
+                <w:color w:val="000000" w:themeColor="text1"/>
+              </w:rPr>
+              <w:t>Team members</w:t>
+            </w:r>
+          </w:p>
+          <w:p>
+            <w:pPr>
+              <w:pStyle w:val="ListParagraph"/>
+              <w:numPr>
+                <w:ilvl w:val="0"/>
+                <w:numId w:val="9"/>
+              </w:numPr>
+              <w:spacing w:after="0" w:line="360" w:lineRule="auto"/>
+              <w:jc w:val="both"/>
+              <w:rPr>
+                <w:color w:val="000000" w:themeColor="text1"/>
+              </w:rPr>
+            </w:pPr>
+            <w:r>
+              <w:rPr>
+                <w:color w:val="000000" w:themeColor="text1"/>
+              </w:rPr>
+              <w:t>Company owners</w:t>
+            </w:r>
+          </w:p>
+          <w:p>
+            <w:pPr>
+              <w:pStyle w:val="ListParagraph"/>
+              <w:numPr>
+                <w:ilvl w:val="0"/>
+                <w:numId w:val="9"/>
+              </w:numPr>
+              <w:spacing w:after="0" w:line="360" w:lineRule="auto"/>
+              <w:jc w:val="both"/>
+              <w:rPr>
+                <w:color w:val="000000" w:themeColor="text1"/>
+              </w:rPr>
+            </w:pPr>
+            <w:r>
+              <w:rPr>
+                <w:color w:val="000000" w:themeColor="text1"/>
+              </w:rPr>
+              <w:t>Investors</w:t>
+            </w:r>
+          </w:p>
+          <w:p>
+            <w:pPr>
+              <w:pStyle w:val="ListParagraph"/>
+              <w:numPr>
+                <w:ilvl w:val="0"/>
+                <w:numId w:val="9"/>
+              </w:numPr>
+              <w:spacing w:after="0" w:line="360" w:lineRule="auto"/>
+              <w:jc w:val="both"/>
+              <w:rPr>
+                <w:color w:val="000000" w:themeColor="text1"/>
+              </w:rPr>
+            </w:pPr>
+            <w:r>
+              <w:rPr>
+                <w:color w:val="000000" w:themeColor="text1"/>
+              </w:rPr>
+              <w:t>Sponsors</w:t>
+            </w:r>
+          </w:p>
+          <w:p>
+            <w:pPr>
+              <w:pStyle w:val="ListParagraph"/>
+              <w:numPr>
+                <w:ilvl w:val="0"/>
+                <w:numId w:val="9"/>
+              </w:numPr>
+              <w:spacing w:after="0" w:line="360" w:lineRule="auto"/>
+              <w:jc w:val="both"/>
+              <w:rPr>
+                <w:color w:val="000000" w:themeColor="text1"/>
+              </w:rPr>
+            </w:pPr>
+            <w:r>
+              <w:rPr>
+                <w:color w:val="000000" w:themeColor="text1"/>
+              </w:rPr>
+              <w:t>End users</w:t>
+            </w:r>
+          </w:p>
+        </w:tc>
+      </w:tr>
+      <w:tr>
+        <w:tc>
+          <w:tcPr>
+            <w:tcW w:w="2263" w:type="dxa"/>
+            <w:tcBorders>
+              <w:top w:val="single" w:sz="4" w:space="0" w:color="auto"/>
+              <w:left w:val="single" w:sz="4" w:space="0" w:color="auto"/>
+              <w:bottom w:val="single" w:sz="4" w:space="0" w:color="auto"/>
+              <w:right w:val="single" w:sz="4" w:space="0" w:color="auto"/>
+            </w:tcBorders>
+            <w:hideMark/>
+          </w:tcPr>
+          <w:p>
+            <w:pPr>
+              <w:spacing w:after="0" w:line="360" w:lineRule="auto"/>
+              <w:jc w:val="both"/>
+            </w:pPr>
+            <w:r>
+              <w:t>Project</w:t>
+            </w:r>
+            <w:r>
+              <w:t xml:space="preserve"> Description</w:t>
+            </w:r>
+          </w:p>
+        </w:tc>
+        <w:tc>
+          <w:tcPr>
+            <w:tcW w:w="6753" w:type="dxa"/>
+            <w:tcBorders>
+              <w:top w:val="single" w:sz="4" w:space="0" w:color="auto"/>
+              <w:left w:val="single" w:sz="4" w:space="0" w:color="auto"/>
+              <w:bottom w:val="single" w:sz="4" w:space="0" w:color="auto"/>
+              <w:right w:val="single" w:sz="4" w:space="0" w:color="auto"/>
+            </w:tcBorders>
+            <w:hideMark/>
+          </w:tcPr>
+          <w:p>
+            <w:pPr>
+              <w:suppressAutoHyphens/>
+              <w:spacing w:line="360" w:lineRule="auto"/>
+              <w:jc w:val="both"/>
+              <w:rPr>
+                <w:b/>
+                <w:bCs/>
+              </w:rPr>
+            </w:pPr>
+            <w:r>
+              <w:rPr>
+                <w:color w:val="000000" w:themeColor="text1"/>
+              </w:rPr>
+              <w:t xml:space="preserve">This project will design and make a </w:t>
+            </w:r>
+            <w:r>
+              <w:t>Food Recipe Mobile Application</w:t>
+            </w:r>
+            <w:r>
+              <w:rPr>
+                <w:color w:val="000000" w:themeColor="text1"/>
+              </w:rPr>
+              <w:t xml:space="preserve"> that </w:t>
+            </w:r>
+            <w:r>
+              <w:rPr>
+                <w:color w:val="000000" w:themeColor="text1"/>
+              </w:rPr>
+              <w:t xml:space="preserve">is available through app stores and can be download for free. </w:t>
+            </w:r>
+            <w:r>
+              <w:rPr>
+                <w:color w:val="000000" w:themeColor="text1"/>
+              </w:rPr>
+              <w:t xml:space="preserve">The application </w:t>
+            </w:r>
+            <w:r>
+              <w:t>allows users to create a new account, sign-in to the app, update his/her profile, share their own recipes, find food recipe, saved or favourite recipe, and get recommendation and suggestions for the trending recipes. Users can also view the food’s ingredients, nutritional value, and dietary preferences.</w:t>
+            </w:r>
+            <w:r>
+              <w:t xml:space="preserve"> </w:t>
+            </w:r>
+          </w:p>
+        </w:tc>
+      </w:tr>
+      <w:tr>
+        <w:tc>
+          <w:tcPr>
+            <w:tcW w:w="2263" w:type="dxa"/>
+            <w:tcBorders>
+              <w:top w:val="single" w:sz="4" w:space="0" w:color="auto"/>
+              <w:left w:val="single" w:sz="4" w:space="0" w:color="auto"/>
+              <w:bottom w:val="single" w:sz="4" w:space="0" w:color="auto"/>
+              <w:right w:val="single" w:sz="4" w:space="0" w:color="auto"/>
+            </w:tcBorders>
+            <w:hideMark/>
+          </w:tcPr>
+          <w:p>
+            <w:pPr>
+              <w:spacing w:after="0" w:line="360" w:lineRule="auto"/>
+              <w:jc w:val="both"/>
+            </w:pPr>
+            <w:r>
+              <w:t>Acceptance Criteria</w:t>
+            </w:r>
+          </w:p>
+        </w:tc>
+        <w:tc>
+          <w:tcPr>
+            <w:tcW w:w="6753" w:type="dxa"/>
+            <w:tcBorders>
+              <w:top w:val="single" w:sz="4" w:space="0" w:color="auto"/>
+              <w:left w:val="single" w:sz="4" w:space="0" w:color="auto"/>
+              <w:bottom w:val="single" w:sz="4" w:space="0" w:color="auto"/>
+              <w:right w:val="single" w:sz="4" w:space="0" w:color="auto"/>
+            </w:tcBorders>
+            <w:hideMark/>
+          </w:tcPr>
+          <w:p>
+            <w:pPr>
+              <w:spacing w:after="0" w:line="360" w:lineRule="auto"/>
+              <w:jc w:val="both"/>
+            </w:pPr>
+            <w:r>
+              <w:t>The project can only be considered complete when:</w:t>
+            </w:r>
+          </w:p>
+          <w:p>
+            <w:pPr>
+              <w:pStyle w:val="ListParagraph"/>
+              <w:numPr>
+                <w:ilvl w:val="0"/>
+                <w:numId w:val="4"/>
+              </w:numPr>
+              <w:spacing w:after="0" w:line="360" w:lineRule="auto"/>
+              <w:jc w:val="both"/>
+            </w:pPr>
+            <w:r>
+              <w:t xml:space="preserve">The successful design of the </w:t>
+            </w:r>
+            <w:r>
+              <w:t>Food Recipe Mobile Application</w:t>
+            </w:r>
+            <w:r>
+              <w:t>.</w:t>
+            </w:r>
+          </w:p>
+          <w:p>
+            <w:pPr>
+              <w:pStyle w:val="ListParagraph"/>
+              <w:numPr>
+                <w:ilvl w:val="0"/>
+                <w:numId w:val="4"/>
+              </w:numPr>
+              <w:spacing w:after="0" w:line="360" w:lineRule="auto"/>
+              <w:jc w:val="both"/>
+            </w:pPr>
+            <w:r>
+              <w:t>Launching the Food Recipe Mobile Application to the appropriate app store, Apple App Store for iOS apps and Google Play for Android apps</w:t>
+            </w:r>
+            <w:r>
+              <w:t>.</w:t>
+            </w:r>
+          </w:p>
+          <w:p>
+            <w:pPr>
+              <w:numPr>
+                <w:ilvl w:val="0"/>
+                <w:numId w:val="4"/>
+              </w:numPr>
+              <w:spacing w:after="0" w:line="360" w:lineRule="auto"/>
+              <w:jc w:val="both"/>
+            </w:pPr>
+            <w:r>
+              <w:t>The</w:t>
+            </w:r>
+            <w:r>
+              <w:t xml:space="preserve"> mobile application meeting the timeframe allotted and aligning the project goals and objectives while having none to less bugs and errors during deployment phase</w:t>
+            </w:r>
+            <w:r>
+              <w:t>.</w:t>
+            </w:r>
+          </w:p>
+        </w:tc>
+      </w:tr>
+      <w:tr>
+        <w:trPr>
+          <w:trHeight w:val="50"/>
+        </w:trPr>
+        <w:tc>
+          <w:tcPr>
+            <w:tcW w:w="2263" w:type="dxa"/>
+            <w:tcBorders>
+              <w:top w:val="single" w:sz="4" w:space="0" w:color="auto"/>
+              <w:left w:val="single" w:sz="4" w:space="0" w:color="auto"/>
+              <w:bottom w:val="single" w:sz="4" w:space="0" w:color="auto"/>
+              <w:right w:val="single" w:sz="4" w:space="0" w:color="auto"/>
+            </w:tcBorders>
+            <w:hideMark/>
+          </w:tcPr>
+          <w:p>
+            <w:pPr>
+              <w:spacing w:after="0" w:line="360" w:lineRule="auto"/>
+              <w:jc w:val="both"/>
+            </w:pPr>
+            <w:r>
+              <w:t>Project Deliverables</w:t>
+            </w:r>
+          </w:p>
+        </w:tc>
+        <w:tc>
+          <w:tcPr>
+            <w:tcW w:w="6753" w:type="dxa"/>
+            <w:tcBorders>
+              <w:top w:val="single" w:sz="4" w:space="0" w:color="auto"/>
+              <w:left w:val="single" w:sz="4" w:space="0" w:color="auto"/>
+              <w:bottom w:val="single" w:sz="4" w:space="0" w:color="auto"/>
+              <w:right w:val="single" w:sz="4" w:space="0" w:color="auto"/>
+            </w:tcBorders>
+            <w:hideMark/>
+          </w:tcPr>
+          <w:p>
+            <w:pPr>
+              <w:spacing w:after="0" w:line="360" w:lineRule="auto"/>
+              <w:jc w:val="both"/>
+            </w:pPr>
+            <w:r>
+              <w:t>The project will create the following based on the client’s requirements:</w:t>
+            </w:r>
+          </w:p>
+          <w:p>
+            <w:pPr>
+              <w:pStyle w:val="ListParagraph"/>
+              <w:numPr>
+                <w:ilvl w:val="0"/>
+                <w:numId w:val="5"/>
+              </w:numPr>
+              <w:spacing w:after="0" w:line="360" w:lineRule="auto"/>
+              <w:jc w:val="both"/>
+            </w:pPr>
+            <w:r>
+              <w:t>Initial Design including;</w:t>
+            </w:r>
+          </w:p>
+          <w:p>
+            <w:pPr>
+              <w:pStyle w:val="ListParagraph"/>
+              <w:numPr>
+                <w:ilvl w:val="3"/>
+                <w:numId w:val="5"/>
+              </w:numPr>
+              <w:spacing w:after="0" w:line="360" w:lineRule="auto"/>
+              <w:jc w:val="both"/>
+            </w:pPr>
+            <w:r>
+              <w:t>Wireframes</w:t>
+            </w:r>
+          </w:p>
+          <w:p>
+            <w:pPr>
+              <w:pStyle w:val="ListParagraph"/>
+              <w:numPr>
+                <w:ilvl w:val="3"/>
+                <w:numId w:val="5"/>
+              </w:numPr>
+              <w:spacing w:after="0" w:line="360" w:lineRule="auto"/>
+              <w:jc w:val="both"/>
+            </w:pPr>
+            <w:r>
+              <w:t>Mock-ups</w:t>
+            </w:r>
+          </w:p>
+          <w:p>
+            <w:pPr>
+              <w:pStyle w:val="ListParagraph"/>
+              <w:numPr>
+                <w:ilvl w:val="0"/>
+                <w:numId w:val="5"/>
+              </w:numPr>
+              <w:spacing w:after="0" w:line="360" w:lineRule="auto"/>
+              <w:jc w:val="both"/>
+            </w:pPr>
+            <w:r>
+              <w:lastRenderedPageBreak/>
+              <w:t>Time-tracking report</w:t>
+            </w:r>
+          </w:p>
+          <w:p>
+            <w:pPr>
+              <w:pStyle w:val="ListParagraph"/>
+              <w:numPr>
+                <w:ilvl w:val="0"/>
+                <w:numId w:val="5"/>
+              </w:numPr>
+              <w:spacing w:after="0" w:line="360" w:lineRule="auto"/>
+              <w:jc w:val="both"/>
+            </w:pPr>
+            <w:r>
+              <w:t>Project budget report</w:t>
+            </w:r>
+          </w:p>
+          <w:p>
+            <w:pPr>
+              <w:pStyle w:val="ListParagraph"/>
+              <w:numPr>
+                <w:ilvl w:val="0"/>
+                <w:numId w:val="5"/>
+              </w:numPr>
+              <w:spacing w:after="0" w:line="360" w:lineRule="auto"/>
+              <w:jc w:val="both"/>
+            </w:pPr>
+            <w:r>
+              <w:t>Progress report</w:t>
+            </w:r>
+          </w:p>
+          <w:p>
+            <w:pPr>
+              <w:pStyle w:val="ListParagraph"/>
+              <w:numPr>
+                <w:ilvl w:val="0"/>
+                <w:numId w:val="5"/>
+              </w:numPr>
+              <w:spacing w:after="0" w:line="360" w:lineRule="auto"/>
+              <w:jc w:val="both"/>
+            </w:pPr>
+            <w:r>
+              <w:t>Final design</w:t>
+            </w:r>
+          </w:p>
+          <w:p>
+            <w:pPr>
+              <w:pStyle w:val="ListParagraph"/>
+              <w:numPr>
+                <w:ilvl w:val="0"/>
+                <w:numId w:val="5"/>
+              </w:numPr>
+              <w:spacing w:after="0" w:line="360" w:lineRule="auto"/>
+              <w:jc w:val="both"/>
+            </w:pPr>
+            <w:r>
+              <w:t>Final product</w:t>
+            </w:r>
+          </w:p>
+        </w:tc>
+      </w:tr>
+      <w:tr>
+        <w:tc>
+          <w:tcPr>
+            <w:tcW w:w="2263" w:type="dxa"/>
+            <w:tcBorders>
+              <w:top w:val="single" w:sz="4" w:space="0" w:color="auto"/>
+              <w:left w:val="single" w:sz="4" w:space="0" w:color="auto"/>
+              <w:bottom w:val="single" w:sz="4" w:space="0" w:color="auto"/>
+              <w:right w:val="single" w:sz="4" w:space="0" w:color="auto"/>
+            </w:tcBorders>
+            <w:hideMark/>
+          </w:tcPr>
+          <w:p>
+            <w:pPr>
+              <w:spacing w:after="0" w:line="360" w:lineRule="auto"/>
+              <w:jc w:val="both"/>
+            </w:pPr>
+            <w:r>
+              <w:lastRenderedPageBreak/>
+              <w:t>Project Exclusions</w:t>
+            </w:r>
+          </w:p>
+        </w:tc>
+        <w:tc>
+          <w:tcPr>
+            <w:tcW w:w="6753" w:type="dxa"/>
+            <w:tcBorders>
+              <w:top w:val="single" w:sz="4" w:space="0" w:color="auto"/>
+              <w:left w:val="single" w:sz="4" w:space="0" w:color="auto"/>
+              <w:bottom w:val="single" w:sz="4" w:space="0" w:color="auto"/>
+              <w:right w:val="single" w:sz="4" w:space="0" w:color="auto"/>
+            </w:tcBorders>
+            <w:hideMark/>
+          </w:tcPr>
+          <w:p>
+            <w:pPr>
+              <w:spacing w:after="0" w:line="360" w:lineRule="auto"/>
+              <w:jc w:val="both"/>
+            </w:pPr>
+            <w:r>
+              <w:t>The following are the factors that are out of the project scope:</w:t>
+            </w:r>
+          </w:p>
+          <w:p>
+            <w:pPr>
+              <w:pStyle w:val="ListParagraph"/>
+              <w:numPr>
+                <w:ilvl w:val="0"/>
+                <w:numId w:val="6"/>
+              </w:numPr>
+              <w:spacing w:after="0" w:line="360" w:lineRule="auto"/>
+              <w:jc w:val="both"/>
+              <w:rPr>
+                <w:color w:val="000000" w:themeColor="text1"/>
+              </w:rPr>
+            </w:pPr>
+            <w:r>
+              <w:rPr>
+                <w:color w:val="000000" w:themeColor="text1"/>
+              </w:rPr>
+              <w:t xml:space="preserve">The project will create a </w:t>
+            </w:r>
+            <w:r>
+              <w:rPr>
+                <w:color w:val="000000" w:themeColor="text1"/>
+              </w:rPr>
+              <w:t>Mobile Application</w:t>
+            </w:r>
+            <w:r>
+              <w:rPr>
+                <w:color w:val="000000" w:themeColor="text1"/>
+              </w:rPr>
+              <w:t xml:space="preserve"> but will not provide any equipment or machine to the company.</w:t>
+            </w:r>
+          </w:p>
+          <w:p>
+            <w:pPr>
+              <w:pStyle w:val="ListParagraph"/>
+              <w:numPr>
+                <w:ilvl w:val="0"/>
+                <w:numId w:val="6"/>
+              </w:numPr>
+              <w:spacing w:after="0" w:line="360" w:lineRule="auto"/>
+              <w:jc w:val="both"/>
+              <w:rPr>
+                <w:color w:val="000000" w:themeColor="text1"/>
+              </w:rPr>
+            </w:pPr>
+            <w:r>
+              <w:rPr>
+                <w:color w:val="000000" w:themeColor="text1"/>
+              </w:rPr>
+              <w:t>Email hosting services</w:t>
+            </w:r>
+          </w:p>
+        </w:tc>
+      </w:tr>
+      <w:tr>
+        <w:tc>
+          <w:tcPr>
+            <w:tcW w:w="2263" w:type="dxa"/>
+            <w:tcBorders>
+              <w:top w:val="single" w:sz="4" w:space="0" w:color="auto"/>
+              <w:left w:val="single" w:sz="4" w:space="0" w:color="auto"/>
+              <w:bottom w:val="single" w:sz="4" w:space="0" w:color="auto"/>
+              <w:right w:val="single" w:sz="4" w:space="0" w:color="auto"/>
+            </w:tcBorders>
+            <w:hideMark/>
+          </w:tcPr>
+          <w:p>
+            <w:pPr>
+              <w:spacing w:after="0" w:line="360" w:lineRule="auto"/>
+              <w:jc w:val="both"/>
+            </w:pPr>
+            <w:r>
+              <w:t>Project Constraints</w:t>
+            </w:r>
+          </w:p>
+        </w:tc>
+        <w:tc>
+          <w:tcPr>
+            <w:tcW w:w="6753" w:type="dxa"/>
+            <w:tcBorders>
+              <w:top w:val="single" w:sz="4" w:space="0" w:color="auto"/>
+              <w:left w:val="single" w:sz="4" w:space="0" w:color="auto"/>
+              <w:bottom w:val="single" w:sz="4" w:space="0" w:color="auto"/>
+              <w:right w:val="single" w:sz="4" w:space="0" w:color="auto"/>
+            </w:tcBorders>
+            <w:hideMark/>
+          </w:tcPr>
+          <w:p>
+            <w:pPr>
+              <w:spacing w:after="0" w:line="360" w:lineRule="auto"/>
+              <w:jc w:val="both"/>
+            </w:pPr>
+            <w:r>
+              <w:t>The following are the restriction’s the project will have:</w:t>
+            </w:r>
+          </w:p>
+          <w:p>
+            <w:pPr>
+              <w:pStyle w:val="ListParagraph"/>
+              <w:numPr>
+                <w:ilvl w:val="0"/>
+                <w:numId w:val="7"/>
+              </w:numPr>
+              <w:spacing w:after="0" w:line="360" w:lineRule="auto"/>
+              <w:jc w:val="both"/>
+              <w:rPr>
+                <w:color w:val="000000" w:themeColor="text1"/>
+              </w:rPr>
+            </w:pPr>
+            <w:r>
+              <w:rPr>
+                <w:color w:val="000000" w:themeColor="text1"/>
+              </w:rPr>
+              <w:t xml:space="preserve">The project must be able to deliver an acceptable state by </w:t>
+            </w:r>
+            <w:r>
+              <w:rPr>
+                <w:lang w:val="en-US"/>
+              </w:rPr>
+              <w:t>28</w:t>
+            </w:r>
+            <w:r>
+              <w:rPr>
+                <w:vertAlign w:val="superscript"/>
+                <w:lang w:val="en-US"/>
+              </w:rPr>
+              <w:t>th</w:t>
+            </w:r>
+            <w:r>
+              <w:rPr>
+                <w:lang w:val="en-US"/>
+              </w:rPr>
+              <w:t xml:space="preserve"> of </w:t>
+            </w:r>
+            <w:r>
+              <w:rPr>
+                <w:lang w:val="en-US"/>
+              </w:rPr>
+              <w:t>April</w:t>
+            </w:r>
+            <w:r>
+              <w:rPr>
+                <w:lang w:val="en-US"/>
+              </w:rPr>
+              <w:t xml:space="preserve"> </w:t>
+            </w:r>
+            <w:r>
+              <w:rPr>
+                <w:lang w:val="en-US"/>
+              </w:rPr>
+              <w:t>2023</w:t>
+            </w:r>
+            <w:r>
+              <w:rPr>
+                <w:color w:val="000000" w:themeColor="text1"/>
+              </w:rPr>
+              <w:t>.</w:t>
+            </w:r>
+          </w:p>
+          <w:p>
+            <w:pPr>
+              <w:pStyle w:val="ListParagraph"/>
+              <w:numPr>
+                <w:ilvl w:val="0"/>
+                <w:numId w:val="7"/>
+              </w:numPr>
+              <w:spacing w:after="0" w:line="360" w:lineRule="auto"/>
+              <w:jc w:val="both"/>
+              <w:rPr>
+                <w:color w:val="000000" w:themeColor="text1"/>
+              </w:rPr>
+            </w:pPr>
+            <w:r>
+              <w:rPr>
+                <w:color w:val="000000" w:themeColor="text1"/>
+              </w:rPr>
+              <w:t xml:space="preserve">The project should be completed within the allocated budget.  </w:t>
+            </w:r>
+          </w:p>
+          <w:p>
+            <w:pPr>
+              <w:pStyle w:val="ListParagraph"/>
+              <w:numPr>
+                <w:ilvl w:val="0"/>
+                <w:numId w:val="7"/>
+              </w:numPr>
+              <w:spacing w:after="0" w:line="360" w:lineRule="auto"/>
+              <w:jc w:val="both"/>
+              <w:rPr>
+                <w:color w:val="000000" w:themeColor="text1"/>
+              </w:rPr>
+            </w:pPr>
+            <w:r>
+              <w:rPr>
+                <w:color w:val="000000" w:themeColor="text1"/>
+              </w:rPr>
+              <w:t>The product should meet the needs and requirements of the client.</w:t>
+            </w:r>
+          </w:p>
+          <w:p>
+            <w:pPr>
+              <w:pStyle w:val="ListParagraph"/>
+              <w:numPr>
+                <w:ilvl w:val="0"/>
+                <w:numId w:val="7"/>
+              </w:numPr>
+              <w:spacing w:after="0" w:line="360" w:lineRule="auto"/>
+              <w:jc w:val="both"/>
+              <w:rPr>
+                <w:color w:val="000000" w:themeColor="text1"/>
+              </w:rPr>
+            </w:pPr>
+            <w:r>
+              <w:rPr>
+                <w:color w:val="000000" w:themeColor="text1"/>
+              </w:rPr>
+              <w:t>The prototype should be accepted by the sponsor to continue the project.</w:t>
+            </w:r>
+          </w:p>
+          <w:p>
+            <w:pPr>
+              <w:pStyle w:val="ListParagraph"/>
+              <w:numPr>
+                <w:ilvl w:val="0"/>
+                <w:numId w:val="7"/>
+              </w:numPr>
+              <w:spacing w:after="0" w:line="360" w:lineRule="auto"/>
+              <w:jc w:val="both"/>
+              <w:rPr>
+                <w:color w:val="000000" w:themeColor="text1"/>
+              </w:rPr>
+            </w:pPr>
+            <w:r>
+              <w:t>Valcorton</w:t>
+            </w:r>
+            <w:r>
+              <w:t xml:space="preserve"> </w:t>
+            </w:r>
+            <w:r>
+              <w:rPr>
+                <w:color w:val="000000" w:themeColor="text1"/>
+              </w:rPr>
+              <w:t>has only three team members who are working on the project planning, design, and development</w:t>
+            </w:r>
+            <w:r>
+              <w:rPr>
+                <w:color w:val="000000" w:themeColor="text1"/>
+              </w:rPr>
+              <w:t xml:space="preserve"> and deployment</w:t>
+            </w:r>
+            <w:r>
+              <w:rPr>
+                <w:color w:val="000000" w:themeColor="text1"/>
+              </w:rPr>
+              <w:t>.</w:t>
+            </w:r>
+          </w:p>
+          <w:p>
+            <w:pPr>
+              <w:pStyle w:val="ListParagraph"/>
+              <w:numPr>
+                <w:ilvl w:val="0"/>
+                <w:numId w:val="7"/>
+              </w:numPr>
+              <w:spacing w:after="0" w:line="360" w:lineRule="auto"/>
+              <w:jc w:val="both"/>
+              <w:rPr>
+                <w:color w:val="000000" w:themeColor="text1"/>
+              </w:rPr>
+            </w:pPr>
+            <w:r>
+              <w:rPr>
+                <w:color w:val="000000" w:themeColor="text1"/>
+              </w:rPr>
+              <w:t>Project has a total of three sprint review meetings and the Project Sponsor joins for the meeting every sprint review.</w:t>
+            </w:r>
+          </w:p>
+        </w:tc>
+      </w:tr>
+      <w:tr>
+        <w:tc>
+          <w:tcPr>
+            <w:tcW w:w="2263" w:type="dxa"/>
+            <w:tcBorders>
+              <w:top w:val="single" w:sz="4" w:space="0" w:color="auto"/>
+              <w:left w:val="single" w:sz="4" w:space="0" w:color="auto"/>
+              <w:bottom w:val="single" w:sz="4" w:space="0" w:color="auto"/>
+              <w:right w:val="single" w:sz="4" w:space="0" w:color="auto"/>
+            </w:tcBorders>
+            <w:hideMark/>
+          </w:tcPr>
+          <w:p>
+            <w:pPr>
+              <w:spacing w:after="0" w:line="360" w:lineRule="auto"/>
+              <w:jc w:val="both"/>
+            </w:pPr>
+            <w:r>
+              <w:t>Project Assumptions</w:t>
+            </w:r>
+          </w:p>
+        </w:tc>
+        <w:tc>
+          <w:tcPr>
+            <w:tcW w:w="6753" w:type="dxa"/>
+            <w:tcBorders>
+              <w:top w:val="single" w:sz="4" w:space="0" w:color="auto"/>
+              <w:left w:val="single" w:sz="4" w:space="0" w:color="auto"/>
+              <w:bottom w:val="single" w:sz="4" w:space="0" w:color="auto"/>
+              <w:right w:val="single" w:sz="4" w:space="0" w:color="auto"/>
+            </w:tcBorders>
+            <w:hideMark/>
+          </w:tcPr>
+          <w:p>
+            <w:pPr>
+              <w:spacing w:after="0" w:line="360" w:lineRule="auto"/>
+              <w:jc w:val="both"/>
+            </w:pPr>
+            <w:r>
+              <w:t>Here are the few assumptions for the project management:</w:t>
+            </w:r>
+          </w:p>
+          <w:p>
+            <w:pPr>
+              <w:pStyle w:val="ListParagraph"/>
+              <w:numPr>
+                <w:ilvl w:val="0"/>
+                <w:numId w:val="8"/>
+              </w:numPr>
+              <w:spacing w:after="0" w:line="360" w:lineRule="auto"/>
+              <w:jc w:val="both"/>
+            </w:pPr>
+            <w:r>
+              <w:t>The sponsor will continue its support throughout the project cycle.</w:t>
+            </w:r>
+          </w:p>
+          <w:p>
+            <w:pPr>
+              <w:pStyle w:val="ListParagraph"/>
+              <w:numPr>
+                <w:ilvl w:val="0"/>
+                <w:numId w:val="8"/>
+              </w:numPr>
+              <w:spacing w:after="0" w:line="360" w:lineRule="auto"/>
+              <w:jc w:val="both"/>
+            </w:pPr>
+            <w:r>
+              <w:t>The team members will be available for the project.</w:t>
+            </w:r>
+          </w:p>
+          <w:p>
+            <w:pPr>
+              <w:pStyle w:val="ListParagraph"/>
+              <w:numPr>
+                <w:ilvl w:val="0"/>
+                <w:numId w:val="8"/>
+              </w:numPr>
+              <w:spacing w:after="0" w:line="360" w:lineRule="auto"/>
+              <w:jc w:val="both"/>
+            </w:pPr>
+            <w:r>
+              <w:t>The project will be completed within the allotted time.</w:t>
+            </w:r>
+          </w:p>
+          <w:p>
+            <w:pPr>
+              <w:pStyle w:val="ListParagraph"/>
+              <w:numPr>
+                <w:ilvl w:val="0"/>
+                <w:numId w:val="8"/>
+              </w:numPr>
+              <w:spacing w:after="0" w:line="360" w:lineRule="auto"/>
+              <w:jc w:val="both"/>
+            </w:pPr>
+            <w:r>
+              <w:t>During deployment the software is expected to run with less to none bugs or errors and will execute accordingly.</w:t>
+            </w:r>
+          </w:p>
+        </w:tc>
+      </w:tr>
+    </w:tbl>
+    <w:p>
+      <w:pPr>
+        <w:spacing w:after="0" w:line="360" w:lineRule="auto"/>
+        <w:jc w:val="both"/>
         <w:rPr>
           <w:rFonts w:ascii="Calibri" w:eastAsia="Calibri" w:hAnsi="Calibri" w:cs="Calibri"/>
           <w:color w:val="000000"/>
@@ -2966,7 +4099,8 @@
     </w:p>
     <w:p>
       <w:pPr>
-        <w:spacing w:after="0"/>
+        <w:spacing w:after="0" w:line="360" w:lineRule="auto"/>
+        <w:jc w:val="both"/>
         <w:rPr>
           <w:rFonts w:ascii="Calibri" w:eastAsia="Calibri" w:hAnsi="Calibri" w:cs="Calibri"/>
           <w:color w:val="000000"/>
@@ -3001,7 +4135,8 @@
     </w:p>
     <w:p>
       <w:pPr>
-        <w:spacing w:after="0"/>
+        <w:spacing w:after="0" w:line="360" w:lineRule="auto"/>
+        <w:jc w:val="both"/>
         <w:rPr>
           <w:rFonts w:ascii="Calibri" w:eastAsia="Calibri" w:hAnsi="Calibri" w:cs="Calibri"/>
           <w:color w:val="000000"/>
@@ -3010,7 +4145,8 @@
     </w:p>
     <w:p>
       <w:pPr>
-        <w:spacing w:after="0" w:line="240" w:lineRule="auto"/>
+        <w:spacing w:after="0" w:line="360" w:lineRule="auto"/>
+        <w:jc w:val="both"/>
         <w:rPr>
           <w:rFonts w:ascii="Calibri" w:eastAsia="Calibri" w:hAnsi="Calibri" w:cs="Calibri"/>
           <w:color w:val="000000"/>
@@ -3021,12 +4157,269 @@
           <w:rFonts w:ascii="Calibri" w:eastAsia="Calibri" w:hAnsi="Calibri" w:cs="Calibri"/>
           <w:color w:val="000000"/>
         </w:rPr>
-        <w:br w:type="page"/>
+        <w:t>Agile is an approach that enables a team to conduct a project more productively by dividing it up into phases, all of which enables for constant engagement with stakeholders to enhance steady improvements on every phase.</w:t>
+      </w:r>
+      <w:r>
+        <w:rPr>
+          <w:rFonts w:ascii="Calibri" w:eastAsia="Calibri" w:hAnsi="Calibri" w:cs="Calibri"/>
+          <w:color w:val="000000"/>
+        </w:rPr>
+        <w:t xml:space="preserve"> </w:t>
       </w:r>
     </w:p>
     <w:p>
       <w:pPr>
-        <w:spacing w:after="0"/>
+        <w:spacing w:after="0" w:line="360" w:lineRule="auto"/>
+        <w:jc w:val="both"/>
+        <w:rPr>
+          <w:rFonts w:ascii="Calibri" w:eastAsia="Calibri" w:hAnsi="Calibri" w:cs="Calibri"/>
+          <w:color w:val="000000"/>
+        </w:rPr>
+      </w:pPr>
+      <w:r>
+        <w:rPr>
+          <w:rFonts w:ascii="Calibri" w:eastAsia="Calibri" w:hAnsi="Calibri" w:cs="Calibri"/>
+          <w:color w:val="000000"/>
+        </w:rPr>
+        <w:drawing>
+          <wp:inline distT="0" distB="0" distL="0" distR="0" wp14:anchorId="2C778A59" wp14:editId="41A0CA2F">
+            <wp:extent cx="5731510" cy="2976880"/>
+            <wp:effectExtent l="0" t="0" r="2540" b="0"/>
+            <wp:docPr id="12" name="Picture 12" descr="Diagram&#10;&#10;Description automatically generated"/>
+            <wp:cNvGraphicFramePr>
+              <a:graphicFrameLocks xmlns:a="http://schemas.openxmlformats.org/drawingml/2006/main" noChangeAspect="1"/>
+            </wp:cNvGraphicFramePr>
+            <a:graphic xmlns:a="http://schemas.openxmlformats.org/drawingml/2006/main">
+              <a:graphicData uri="http://schemas.openxmlformats.org/drawingml/2006/picture">
+                <pic:pic xmlns:pic="http://schemas.openxmlformats.org/drawingml/2006/picture">
+                  <pic:nvPicPr>
+                    <pic:cNvPr id="12" name="Picture 12" descr="Diagram&#10;&#10;Description automatically generated"/>
+                    <pic:cNvPicPr/>
+                  </pic:nvPicPr>
+                  <pic:blipFill>
+                    <a:blip r:embed="rId11"/>
+                    <a:stretch>
+                      <a:fillRect/>
+                    </a:stretch>
+                  </pic:blipFill>
+                  <pic:spPr>
+                    <a:xfrm>
+                      <a:off x="0" y="0"/>
+                      <a:ext cx="5731510" cy="2976880"/>
+                    </a:xfrm>
+                    <a:prstGeom prst="rect">
+                      <a:avLst/>
+                    </a:prstGeom>
+                  </pic:spPr>
+                </pic:pic>
+              </a:graphicData>
+            </a:graphic>
+          </wp:inline>
+        </w:drawing>
+      </w:r>
+    </w:p>
+    <w:p>
+      <w:pPr>
+        <w:pStyle w:val="Caption"/>
+        <w:spacing w:line="360" w:lineRule="auto"/>
+        <w:jc w:val="both"/>
+        <w:rPr>
+          <w:rFonts w:ascii="Calibri" w:eastAsia="Calibri" w:hAnsi="Calibri" w:cs="Calibri"/>
+          <w:color w:val="000000"/>
+          <w:sz w:val="12"/>
+          <w:szCs w:val="12"/>
+        </w:rPr>
+      </w:pPr>
+      <w:r>
+        <w:rPr>
+          <w:rFonts w:ascii="Arial" w:hAnsi="Arial" w:cs="Arial"/>
+          <w:i w:val="0"/>
+          <w:iCs w:val="0"/>
+          <w:color w:val="202122"/>
+          <w:sz w:val="14"/>
+          <w:szCs w:val="14"/>
+          <w:shd w:val="clear" w:color="auto" w:fill="FFFFFF"/>
+        </w:rPr>
+        <w:t>©</w:t>
+      </w:r>
+      <w:r>
+        <w:rPr>
+          <w:sz w:val="12"/>
+          <w:szCs w:val="12"/>
+        </w:rPr>
+        <w:t xml:space="preserve"> https://www.pm-partners.com.au/the-agile-journey-a-scrum-overview/</w:t>
+      </w:r>
+    </w:p>
+    <w:p>
+      <w:pPr>
+        <w:spacing w:after="0" w:line="360" w:lineRule="auto"/>
+        <w:jc w:val="both"/>
+        <w:rPr>
+          <w:rFonts w:eastAsia="Calibri" w:cstheme="minorHAnsi"/>
+          <w:color w:val="000000"/>
+        </w:rPr>
+      </w:pPr>
+      <w:r>
+        <w:rPr>
+          <w:rFonts w:cstheme="minorHAnsi"/>
+        </w:rPr>
+        <w:t>The motivation behind selecting these technologies is that</w:t>
+      </w:r>
+      <w:r>
+        <w:rPr>
+          <w:rFonts w:cstheme="minorHAnsi"/>
+        </w:rPr>
+        <w:t xml:space="preserve"> t</w:t>
+      </w:r>
+      <w:r>
+        <w:rPr>
+          <w:rFonts w:cstheme="minorHAnsi"/>
+        </w:rPr>
+        <w:t xml:space="preserve">he </w:t>
+      </w:r>
+      <w:r>
+        <w:rPr>
+          <w:rFonts w:cstheme="minorHAnsi"/>
+        </w:rPr>
+        <w:t>A</w:t>
+      </w:r>
+      <w:r>
+        <w:rPr>
+          <w:rFonts w:cstheme="minorHAnsi"/>
+        </w:rPr>
+        <w:t>gile</w:t>
+      </w:r>
+      <w:r>
+        <w:rPr>
+          <w:rFonts w:cstheme="minorHAnsi"/>
+        </w:rPr>
+        <w:t>-S</w:t>
+      </w:r>
+      <w:r>
+        <w:rPr>
+          <w:rFonts w:cstheme="minorHAnsi"/>
+        </w:rPr>
+        <w:t xml:space="preserve">crum </w:t>
+      </w:r>
+      <w:r>
+        <w:rPr>
+          <w:rFonts w:cstheme="minorHAnsi"/>
+        </w:rPr>
+        <w:t>methodology motivates</w:t>
+      </w:r>
+      <w:r>
+        <w:rPr>
+          <w:rFonts w:cstheme="minorHAnsi"/>
+        </w:rPr>
+        <w:t xml:space="preserve"> faster product development because every goal set should be accomplished within the specified timeframe of every sprint. It also prompts regular scheduling and goal setting, that assists the scrum team in focusing on the sprint's priorities and increasing productivity</w:t>
+      </w:r>
+      <w:r>
+        <w:rPr>
+          <w:rFonts w:cstheme="minorHAnsi"/>
+        </w:rPr>
+        <w:t xml:space="preserve"> and i</w:t>
+      </w:r>
+      <w:r>
+        <w:rPr>
+          <w:rFonts w:cstheme="minorHAnsi"/>
+        </w:rPr>
+        <w:t>f issues or adjustments arise, the group could quickly modify product goals throughout the following sprints to deliver more useful iterations. Stakeholders are more satisfied as they receive precisely what they demand after becoming engaged throughout every phase of the process.</w:t>
+      </w:r>
+    </w:p>
+    <w:p>
+      <w:pPr>
+        <w:spacing w:after="0" w:line="360" w:lineRule="auto"/>
+        <w:jc w:val="both"/>
+        <w:rPr>
+          <w:rFonts w:ascii="Calibri" w:eastAsia="Calibri" w:hAnsi="Calibri" w:cs="Calibri"/>
+          <w:color w:val="000000"/>
+        </w:rPr>
+      </w:pPr>
+    </w:p>
+    <w:p>
+      <w:pPr>
+        <w:spacing w:after="0" w:line="360" w:lineRule="auto"/>
+        <w:jc w:val="both"/>
+        <w:rPr>
+          <w:rFonts w:ascii="Calibri" w:eastAsia="Calibri" w:hAnsi="Calibri" w:cs="Calibri"/>
+          <w:color w:val="000000"/>
+        </w:rPr>
+      </w:pPr>
+    </w:p>
+    <w:p>
+      <w:pPr>
+        <w:spacing w:after="0" w:line="360" w:lineRule="auto"/>
+        <w:jc w:val="both"/>
+        <w:rPr>
+          <w:rFonts w:ascii="Calibri" w:eastAsia="Calibri" w:hAnsi="Calibri" w:cs="Calibri"/>
+          <w:color w:val="000000"/>
+        </w:rPr>
+      </w:pPr>
+    </w:p>
+    <w:p>
+      <w:pPr>
+        <w:spacing w:after="0" w:line="360" w:lineRule="auto"/>
+        <w:jc w:val="both"/>
+        <w:rPr>
+          <w:rFonts w:ascii="Calibri" w:eastAsia="Calibri" w:hAnsi="Calibri" w:cs="Calibri"/>
+          <w:color w:val="000000"/>
+        </w:rPr>
+      </w:pPr>
+    </w:p>
+    <w:p>
+      <w:pPr>
+        <w:spacing w:after="0" w:line="360" w:lineRule="auto"/>
+        <w:jc w:val="both"/>
+        <w:rPr>
+          <w:rFonts w:ascii="Calibri" w:eastAsia="Calibri" w:hAnsi="Calibri" w:cs="Calibri"/>
+          <w:color w:val="000000"/>
+        </w:rPr>
+      </w:pPr>
+    </w:p>
+    <w:p>
+      <w:pPr>
+        <w:spacing w:after="0" w:line="360" w:lineRule="auto"/>
+        <w:jc w:val="both"/>
+        <w:rPr>
+          <w:rFonts w:ascii="Calibri" w:eastAsia="Calibri" w:hAnsi="Calibri" w:cs="Calibri"/>
+          <w:color w:val="000000"/>
+        </w:rPr>
+      </w:pPr>
+    </w:p>
+    <w:p>
+      <w:pPr>
+        <w:spacing w:after="0" w:line="360" w:lineRule="auto"/>
+        <w:jc w:val="both"/>
+        <w:rPr>
+          <w:rFonts w:ascii="Calibri" w:eastAsia="Calibri" w:hAnsi="Calibri" w:cs="Calibri"/>
+          <w:color w:val="000000"/>
+        </w:rPr>
+      </w:pPr>
+    </w:p>
+    <w:p>
+      <w:pPr>
+        <w:spacing w:after="0" w:line="360" w:lineRule="auto"/>
+        <w:jc w:val="both"/>
+        <w:rPr>
+          <w:rFonts w:ascii="Calibri" w:eastAsia="Calibri" w:hAnsi="Calibri" w:cs="Calibri"/>
+          <w:color w:val="000000"/>
+        </w:rPr>
+      </w:pPr>
+    </w:p>
+    <w:p>
+      <w:pPr>
+        <w:spacing w:after="0" w:line="360" w:lineRule="auto"/>
+        <w:jc w:val="both"/>
+        <w:rPr>
+          <w:rFonts w:ascii="Calibri" w:eastAsia="Calibri" w:hAnsi="Calibri" w:cs="Calibri"/>
+          <w:color w:val="000000"/>
+        </w:rPr>
+      </w:pPr>
+    </w:p>
+    <w:p>
+      <w:pPr>
+        <w:spacing w:after="0" w:line="360" w:lineRule="auto"/>
+        <w:jc w:val="both"/>
         <w:rPr>
           <w:rFonts w:ascii="Calibri" w:eastAsia="Calibri" w:hAnsi="Calibri" w:cs="Calibri"/>
           <w:color w:val="000000"/>
@@ -3049,8 +4442,278 @@
           <w:sz w:val="32"/>
           <w:szCs w:val="32"/>
         </w:rPr>
-        <w:t xml:space="preserve">ject </w:t>
-      </w:r>
+        <w:t>ject Technology Stack</w:t>
+      </w:r>
+    </w:p>
+    <w:p>
+      <w:pPr>
+        <w:spacing w:after="0" w:line="360" w:lineRule="auto"/>
+        <w:jc w:val="both"/>
+        <w:rPr>
+          <w:rFonts w:ascii="Calibri" w:eastAsia="Calibri" w:hAnsi="Calibri" w:cs="Calibri"/>
+          <w:color w:val="000000"/>
+        </w:rPr>
+      </w:pPr>
+    </w:p>
+    <w:p>
+      <w:pPr>
+        <w:spacing w:line="360" w:lineRule="auto"/>
+        <w:jc w:val="both"/>
+      </w:pPr>
+      <w:r>
+        <w:t>For the project, the following technologies have been selected:</w:t>
+      </w:r>
+    </w:p>
+    <w:p>
+      <w:pPr>
+        <w:spacing w:line="360" w:lineRule="auto"/>
+        <w:jc w:val="both"/>
+      </w:pPr>
+      <w:r>
+        <w:rPr>
+          <w:b/>
+          <w:bCs/>
+        </w:rPr>
+        <w:t>Programming Language</w:t>
+      </w:r>
+      <w:r>
+        <w:t>:</w:t>
+      </w:r>
+    </w:p>
+    <w:p>
+      <w:pPr>
+        <w:spacing w:line="360" w:lineRule="auto"/>
+        <w:jc w:val="both"/>
+        <w:rPr>
+          <w:color w:val="D1D5DB"/>
+          <w:sz w:val="24"/>
+          <w:szCs w:val="24"/>
+        </w:rPr>
+      </w:pPr>
+      <w:r>
+        <w:rPr>
+          <w:i/>
+          <w:iCs/>
+        </w:rPr>
+        <w:t>JavaScript</w:t>
+      </w:r>
+      <w:r>
+        <w:t xml:space="preserve"> -</w:t>
+      </w:r>
+      <w:r>
+        <w:t xml:space="preserve"> JavaScript is a high-level, dynamic, and interpreted programming language that is widely used for front-end development. It is a popular choice for web development due to its versatility, ease of use, and support for a variety of frameworks and libraries.</w:t>
+      </w:r>
+    </w:p>
+    <w:p>
+      <w:pPr>
+        <w:spacing w:line="360" w:lineRule="auto"/>
+        <w:jc w:val="both"/>
+        <w:rPr>
+          <w:color w:val="D1D5DB"/>
+          <w:sz w:val="24"/>
+          <w:szCs w:val="24"/>
+        </w:rPr>
+      </w:pPr>
+      <w:r>
+        <w:t>Python</w:t>
+      </w:r>
+      <w:r>
+        <w:t xml:space="preserve"> -</w:t>
+      </w:r>
+      <w:r>
+        <w:t xml:space="preserve"> Python is a high-level, interpreted programming language that is widely used for a variety of applications, including back-end development, data analysis, machine learning, and more. It is a popular choice due to its simplicity, readability, and large community of users.</w:t>
+      </w:r>
+    </w:p>
+    <w:p>
+      <w:pPr>
+        <w:spacing w:line="360" w:lineRule="auto"/>
+        <w:jc w:val="both"/>
+      </w:pPr>
+      <w:r>
+        <w:rPr>
+          <w:b/>
+          <w:bCs/>
+        </w:rPr>
+        <w:t>Platform</w:t>
+      </w:r>
+      <w:r>
+        <w:t xml:space="preserve">: </w:t>
+      </w:r>
+    </w:p>
+    <w:p>
+      <w:pPr>
+        <w:spacing w:line="360" w:lineRule="auto"/>
+        <w:jc w:val="both"/>
+      </w:pPr>
+      <w:r>
+        <w:rPr>
+          <w:i/>
+          <w:iCs/>
+        </w:rPr>
+        <w:t>React Native</w:t>
+      </w:r>
+      <w:r>
+        <w:t xml:space="preserve"> -</w:t>
+      </w:r>
+      <w:r>
+        <w:t xml:space="preserve"> React Native is a platform that allows developers to build native mobile applications using JavaScript and React. It is a popular choice for building cross-platform mobile applications because it provides a consistent user experience across different platforms and allows for easy code sharing between iOS and Android.</w:t>
+      </w:r>
+    </w:p>
+    <w:p>
+      <w:pPr>
+        <w:spacing w:line="360" w:lineRule="auto"/>
+        <w:jc w:val="both"/>
+      </w:pPr>
+      <w:r>
+        <w:rPr>
+          <w:b/>
+          <w:bCs/>
+        </w:rPr>
+        <w:t>Framework</w:t>
+      </w:r>
+      <w:r>
+        <w:t xml:space="preserve">: </w:t>
+      </w:r>
+    </w:p>
+    <w:p>
+      <w:pPr>
+        <w:spacing w:line="360" w:lineRule="auto"/>
+        <w:jc w:val="both"/>
+      </w:pPr>
+      <w:r>
+        <w:rPr>
+          <w:i/>
+          <w:iCs/>
+        </w:rPr>
+        <w:t>Django</w:t>
+      </w:r>
+      <w:r>
+        <w:t xml:space="preserve"> - </w:t>
+      </w:r>
+      <w:r>
+        <w:t>Django is a high-level Python web framework that allows developers to quickly build web applications with minimal overhead. It provides a built-in administrative interface, an Object-Relational Mapping (ORM) system for database management, and a robust security framework, making it an ideal choice for back-end development.</w:t>
+      </w:r>
+    </w:p>
+    <w:p>
+      <w:pPr>
+        <w:spacing w:line="360" w:lineRule="auto"/>
+        <w:jc w:val="both"/>
+      </w:pPr>
+      <w:r>
+        <w:rPr>
+          <w:b/>
+          <w:bCs/>
+        </w:rPr>
+        <w:t>Database Management System</w:t>
+      </w:r>
+      <w:r>
+        <w:t xml:space="preserve">: </w:t>
+      </w:r>
+    </w:p>
+    <w:p>
+      <w:pPr>
+        <w:spacing w:line="360" w:lineRule="auto"/>
+        <w:jc w:val="both"/>
+      </w:pPr>
+      <w:r>
+        <w:rPr>
+          <w:i/>
+          <w:iCs/>
+        </w:rPr>
+        <w:t>SQL</w:t>
+      </w:r>
+      <w:r>
+        <w:t xml:space="preserve"> - </w:t>
+      </w:r>
+      <w:r>
+        <w:t>SQL</w:t>
+      </w:r>
+      <w:r>
+        <w:t xml:space="preserve"> (built-in with Django) Django comes with a built-in SQL database management system that provides a simple and efficient way to store and manage data. The built-in SQL database management system eliminates the need for a separate database management system, making it a convenient choice for developers.</w:t>
+      </w:r>
+    </w:p>
+    <w:p>
+      <w:pPr>
+        <w:spacing w:line="360" w:lineRule="auto"/>
+        <w:jc w:val="both"/>
+        <w:rPr>
+          <w:b/>
+          <w:bCs/>
+        </w:rPr>
+      </w:pPr>
+      <w:r>
+        <w:rPr>
+          <w:b/>
+          <w:bCs/>
+        </w:rPr>
+        <w:t xml:space="preserve">Integrated Development Environment (IDE): </w:t>
+      </w:r>
+    </w:p>
+    <w:p>
+      <w:pPr>
+        <w:spacing w:line="360" w:lineRule="auto"/>
+        <w:jc w:val="both"/>
+      </w:pPr>
+      <w:r>
+        <w:rPr>
+          <w:i/>
+          <w:iCs/>
+        </w:rPr>
+        <w:t>Visual Studio Code</w:t>
+      </w:r>
+      <w:r>
+        <w:t xml:space="preserve"> -</w:t>
+      </w:r>
+      <w:r>
+        <w:t xml:space="preserve"> Visual Studio Code is a popular, free, and open-source code editor that supports a wide range of programming languages and has a large community of users. It provides a robust set of features, including code highlighting, code completion, and integrated debugging, making it a convenient choice for developers.</w:t>
+      </w:r>
+    </w:p>
+    <w:p>
+      <w:pPr>
+        <w:spacing w:line="360" w:lineRule="auto"/>
+        <w:jc w:val="both"/>
+      </w:pPr>
+      <w:r>
+        <w:lastRenderedPageBreak/>
+        <w:t>The motivation behind selecting these technologies is that they are widely used, well-supported, and provide a robust set of features that make it easier to develop and maintain the project. Additionally, these technologies are well-suited for the project requirements, providing the necessary functionality, scalability, and ease of use for front-end and back-end development, database management, and code editing.</w:t>
+      </w:r>
+    </w:p>
+    <w:p>
+      <w:pPr>
+        <w:spacing w:after="0" w:line="360" w:lineRule="auto"/>
+        <w:jc w:val="both"/>
+        <w:rPr>
+          <w:rFonts w:ascii="Calibri" w:eastAsia="Calibri" w:hAnsi="Calibri" w:cs="Calibri"/>
+          <w:color w:val="000000"/>
+        </w:rPr>
+      </w:pPr>
+      <w:r>
+        <w:rPr>
+          <w:rFonts w:ascii="Calibri" w:eastAsia="Calibri" w:hAnsi="Calibri" w:cs="Calibri"/>
+          <w:color w:val="000000"/>
+        </w:rPr>
+        <w:br w:type="page"/>
+      </w:r>
+    </w:p>
+    <w:p>
+      <w:pPr>
+        <w:pStyle w:val="Heading3"/>
+      </w:pPr>
+      <w:r>
+        <w:lastRenderedPageBreak/>
+        <w:t>REQUIREMENT ANALYSIS</w:t>
+      </w:r>
+    </w:p>
+    <w:p/>
+    <w:p>
+      <w:pPr>
+        <w:spacing w:after="0" w:line="360" w:lineRule="auto"/>
+        <w:jc w:val="both"/>
+        <w:rPr>
+          <w:rFonts w:ascii="Calibri" w:eastAsia="Calibri" w:hAnsi="Calibri" w:cs="Calibri"/>
+          <w:color w:val="000000"/>
+        </w:rPr>
+      </w:pPr>
       <w:r>
         <w:rPr>
           <w:rFonts w:ascii="Calibri" w:eastAsia="Calibri" w:hAnsi="Calibri" w:cs="Calibri"/>
@@ -3058,151 +4721,9 @@
           <w:sz w:val="32"/>
           <w:szCs w:val="32"/>
         </w:rPr>
-        <w:t>Technology Stack</w:t>
-      </w:r>
-    </w:p>
-    <w:p>
-      <w:pPr>
-        <w:spacing w:after="0"/>
-        <w:rPr>
-          <w:rFonts w:ascii="Calibri" w:eastAsia="Calibri" w:hAnsi="Calibri" w:cs="Calibri"/>
-          <w:color w:val="000000"/>
-        </w:rPr>
-      </w:pPr>
-    </w:p>
-    <w:p>
-      <w:pPr>
-        <w:jc w:val="both"/>
-      </w:pPr>
-      <w:r>
-        <w:t>For the project, the following technologies have been selected:</w:t>
-      </w:r>
-    </w:p>
-    <w:p>
-      <w:pPr>
-        <w:jc w:val="both"/>
-      </w:pPr>
-      <w:r>
-        <w:t>Programming Language:</w:t>
-      </w:r>
-    </w:p>
-    <w:p>
-      <w:pPr>
-        <w:jc w:val="both"/>
-        <w:rPr>
-          <w:color w:val="D1D5DB"/>
-          <w:sz w:val="24"/>
-          <w:szCs w:val="24"/>
-        </w:rPr>
-      </w:pPr>
-      <w:r>
-        <w:t>JavaScript: JavaScript is a high-level, dynamic, and interpreted programming language that is widely used for front-end development. It is a popular choice for web development due to its versatility, ease of use, and support for a variety of frameworks and libraries.</w:t>
-      </w:r>
-    </w:p>
-    <w:p>
-      <w:pPr>
-        <w:jc w:val="both"/>
-        <w:rPr>
-          <w:color w:val="D1D5DB"/>
-          <w:sz w:val="24"/>
-          <w:szCs w:val="24"/>
-        </w:rPr>
-      </w:pPr>
-      <w:r>
-        <w:t>Python: Python is a high-level, interpreted programming language that is widely used for a variety of applications, including back-end development, data analysis, machine learning, and more. It is a popular choice due to its simplicity, readability, and large community of users.</w:t>
-      </w:r>
-    </w:p>
-    <w:p>
-      <w:pPr>
-        <w:jc w:val="both"/>
-      </w:pPr>
-      <w:r>
-        <w:t>Platform: React Native React Native is a platform that allows developers to build native mobile applications using JavaScript and React. It is a popular choice for building cross-platform mobile applications because it provides a consistent user experience across different platforms and allows for easy code sharing between iOS and Android.</w:t>
-      </w:r>
-    </w:p>
-    <w:p>
-      <w:pPr>
-        <w:jc w:val="both"/>
-      </w:pPr>
-      <w:r>
-        <w:t>Framework: Django is a high-level Python web framework that allows developers to quickly build web applications with minimal overhead. It provides a built-in administrative interface, an Object-Relational Mapping (ORM) system for database management, and a robust security framework, making it an ideal choice for back-end development.</w:t>
-      </w:r>
-    </w:p>
-    <w:p>
-      <w:pPr>
-        <w:jc w:val="both"/>
-      </w:pPr>
-      <w:r>
-        <w:t>Database Management System: SQL (built-in with Django) Django comes with a built-in SQL database management system that provides a simple and efficient way to store and manage data. The built-in SQL database management system eliminates the need for a separate database management system, making it a convenient choice for developers.</w:t>
-      </w:r>
-    </w:p>
-    <w:p>
-      <w:pPr>
-        <w:jc w:val="both"/>
-      </w:pPr>
-      <w:r>
-        <w:t>Integrated Development Environment (IDE): Visual Studio Code Visual Studio Code is a popular, free, and open-source code editor that supports a wide range of programming languages and has a large community of users. It provides a robust set of features, including code highlighting, code completion, and integrated debugging, making it a convenient choice for developers.</w:t>
-      </w:r>
-    </w:p>
-    <w:p>
-      <w:pPr>
-        <w:jc w:val="both"/>
-      </w:pPr>
-      <w:r>
-        <w:t>The motivation behind selecting these technologies is that they are widely used, well-supported, and provide a robust set of features that make it easier to develop and maintain the project. Additionally, these technologies are well-suited for the project requirements, providing the necessary functionality, scalability, and ease of use for front-end and back-end development, database management, and code editing.</w:t>
-      </w:r>
-    </w:p>
-    <w:p>
-      <w:pPr>
-        <w:spacing w:after="0" w:line="240" w:lineRule="auto"/>
-        <w:rPr>
-          <w:rFonts w:ascii="Calibri" w:eastAsia="Calibri" w:hAnsi="Calibri" w:cs="Calibri"/>
-          <w:color w:val="000000"/>
-        </w:rPr>
-      </w:pPr>
-      <w:r>
-        <w:rPr>
-          <w:rFonts w:ascii="Calibri" w:eastAsia="Calibri" w:hAnsi="Calibri" w:cs="Calibri"/>
-          <w:color w:val="000000"/>
-        </w:rPr>
-        <w:br w:type="page"/>
-      </w:r>
-    </w:p>
-    <w:p>
-      <w:pPr>
-        <w:spacing w:after="0"/>
-        <w:jc w:val="center"/>
-        <w:rPr>
-          <w:rFonts w:ascii="Calibri" w:eastAsia="Calibri" w:hAnsi="Calibri" w:cs="Calibri"/>
-          <w:color w:val="000000"/>
-        </w:rPr>
-      </w:pPr>
-      <w:r>
-        <w:rPr>
-          <w:sz w:val="36"/>
-          <w:szCs w:val="36"/>
-        </w:rPr>
-        <w:lastRenderedPageBreak/>
-        <w:t>REQUIREMENT ANALYSIS</w:t>
-      </w:r>
-    </w:p>
-    <w:p>
-      <w:pPr>
-        <w:spacing w:after="0" w:line="240" w:lineRule="auto"/>
-        <w:rPr>
-          <w:rFonts w:ascii="Calibri" w:eastAsia="Calibri" w:hAnsi="Calibri" w:cs="Calibri"/>
-          <w:color w:val="000000"/>
-        </w:rPr>
-      </w:pPr>
-    </w:p>
-    <w:p>
-      <w:pPr>
-        <w:spacing w:after="0"/>
-        <w:rPr>
-          <w:rFonts w:ascii="Calibri" w:eastAsia="Calibri" w:hAnsi="Calibri" w:cs="Calibri"/>
-          <w:color w:val="000000"/>
-        </w:rPr>
-      </w:pPr>
+        <w:t xml:space="preserve">Use case </w:t>
+      </w:r>
+      <w:proofErr w:type="gramStart"/>
       <w:r>
         <w:rPr>
           <w:rFonts w:ascii="Calibri" w:eastAsia="Calibri" w:hAnsi="Calibri" w:cs="Calibri"/>
@@ -3210,9 +4731,36 @@
           <w:sz w:val="32"/>
           <w:szCs w:val="32"/>
         </w:rPr>
-        <w:t xml:space="preserve">Use case </w:t>
-      </w:r>
-      <w:proofErr w:type="gramStart"/>
+        <w:t>Diagram</w:t>
+      </w:r>
+      <w:proofErr w:type="gramEnd"/>
+    </w:p>
+    <w:p>
+      <w:pPr>
+        <w:spacing w:after="0" w:line="360" w:lineRule="auto"/>
+        <w:jc w:val="both"/>
+        <w:rPr>
+          <w:rFonts w:ascii="Calibri" w:eastAsia="Calibri" w:hAnsi="Calibri" w:cs="Calibri"/>
+          <w:color w:val="000000"/>
+        </w:rPr>
+      </w:pPr>
+      <w:r>
+        <w:rPr>
+          <w:rFonts w:ascii="Calibri" w:eastAsia="Calibri" w:hAnsi="Calibri" w:cs="Calibri"/>
+          <w:color w:val="000000"/>
+        </w:rPr>
+        <w:br w:type="page"/>
+      </w:r>
+    </w:p>
+    <w:p>
+      <w:pPr>
+        <w:spacing w:after="0" w:line="360" w:lineRule="auto"/>
+        <w:jc w:val="both"/>
+        <w:rPr>
+          <w:rFonts w:ascii="Calibri" w:eastAsia="Calibri" w:hAnsi="Calibri" w:cs="Calibri"/>
+          <w:color w:val="000000"/>
+        </w:rPr>
+      </w:pPr>
       <w:r>
         <w:rPr>
           <w:rFonts w:ascii="Calibri" w:eastAsia="Calibri" w:hAnsi="Calibri" w:cs="Calibri"/>
@@ -3220,13 +4768,14 @@
           <w:sz w:val="32"/>
           <w:szCs w:val="32"/>
         </w:rPr>
-        <w:t>Diagram</w:t>
-      </w:r>
-      <w:proofErr w:type="gramEnd"/>
+        <w:lastRenderedPageBreak/>
+        <w:t>Activity Diagram</w:t>
+      </w:r>
     </w:p>
     <w:p>
       <w:pPr>
-        <w:spacing w:after="0" w:line="240" w:lineRule="auto"/>
+        <w:spacing w:after="0" w:line="360" w:lineRule="auto"/>
+        <w:jc w:val="both"/>
         <w:rPr>
           <w:rFonts w:ascii="Calibri" w:eastAsia="Calibri" w:hAnsi="Calibri" w:cs="Calibri"/>
           <w:color w:val="000000"/>
@@ -3242,16 +4791,18 @@
     </w:p>
     <w:p>
       <w:pPr>
-        <w:spacing w:after="0" w:line="240" w:lineRule="auto"/>
-        <w:rPr>
-          <w:rFonts w:ascii="Calibri" w:eastAsia="Calibri" w:hAnsi="Calibri" w:cs="Calibri"/>
-          <w:color w:val="000000"/>
-        </w:rPr>
-      </w:pPr>
+        <w:pStyle w:val="Heading3"/>
+      </w:pPr>
+      <w:r>
+        <w:lastRenderedPageBreak/>
+        <w:t>DESIGN</w:t>
+      </w:r>
     </w:p>
+    <w:p/>
     <w:p>
       <w:pPr>
-        <w:spacing w:after="0"/>
+        <w:spacing w:after="0" w:line="360" w:lineRule="auto"/>
+        <w:jc w:val="both"/>
         <w:rPr>
           <w:rFonts w:ascii="Calibri" w:eastAsia="Calibri" w:hAnsi="Calibri" w:cs="Calibri"/>
           <w:color w:val="000000"/>
@@ -3264,8 +4815,45 @@
           <w:sz w:val="32"/>
           <w:szCs w:val="32"/>
         </w:rPr>
-        <w:t>Activity</w:t>
-      </w:r>
+        <w:t>Wireframes</w:t>
+      </w:r>
+    </w:p>
+    <w:p>
+      <w:pPr>
+        <w:spacing w:after="0" w:line="360" w:lineRule="auto"/>
+        <w:jc w:val="both"/>
+        <w:rPr>
+          <w:rFonts w:ascii="Calibri" w:eastAsia="Calibri" w:hAnsi="Calibri" w:cs="Calibri"/>
+          <w:color w:val="000000"/>
+        </w:rPr>
+      </w:pPr>
+    </w:p>
+    <w:p>
+      <w:pPr>
+        <w:spacing w:after="0" w:line="360" w:lineRule="auto"/>
+        <w:jc w:val="both"/>
+        <w:rPr>
+          <w:rFonts w:ascii="Calibri" w:eastAsia="Calibri" w:hAnsi="Calibri" w:cs="Calibri"/>
+          <w:color w:val="000000"/>
+        </w:rPr>
+      </w:pPr>
+      <w:r>
+        <w:rPr>
+          <w:rFonts w:ascii="Calibri" w:eastAsia="Calibri" w:hAnsi="Calibri" w:cs="Calibri"/>
+          <w:color w:val="000000"/>
+        </w:rPr>
+        <w:br w:type="page"/>
+      </w:r>
+    </w:p>
+    <w:p>
+      <w:pPr>
+        <w:spacing w:after="0" w:line="360" w:lineRule="auto"/>
+        <w:jc w:val="both"/>
+        <w:rPr>
+          <w:rFonts w:ascii="Calibri" w:eastAsia="Calibri" w:hAnsi="Calibri" w:cs="Calibri"/>
+          <w:color w:val="000000"/>
+        </w:rPr>
+      </w:pPr>
       <w:r>
         <w:rPr>
           <w:rFonts w:ascii="Calibri" w:eastAsia="Calibri" w:hAnsi="Calibri" w:cs="Calibri"/>
@@ -3273,69 +4861,41 @@
           <w:sz w:val="32"/>
           <w:szCs w:val="32"/>
         </w:rPr>
-        <w:t xml:space="preserve"> Diagram</w:t>
+        <w:lastRenderedPageBreak/>
+        <w:t>User Interface (UI) Mock-ups</w:t>
       </w:r>
     </w:p>
     <w:p>
       <w:pPr>
-        <w:spacing w:after="0" w:line="240" w:lineRule="auto"/>
+        <w:spacing w:after="0" w:line="360" w:lineRule="auto"/>
+        <w:jc w:val="both"/>
         <w:rPr>
           <w:rFonts w:ascii="Calibri" w:eastAsia="Calibri" w:hAnsi="Calibri" w:cs="Calibri"/>
           <w:color w:val="000000"/>
         </w:rPr>
       </w:pPr>
-      <w:r>
+    </w:p>
+    <w:p>
+      <w:pPr>
+        <w:spacing w:after="0" w:line="360" w:lineRule="auto"/>
+        <w:jc w:val="both"/>
         <w:rPr>
           <w:rFonts w:ascii="Calibri" w:eastAsia="Calibri" w:hAnsi="Calibri" w:cs="Calibri"/>
           <w:color w:val="000000"/>
         </w:rPr>
+      </w:pPr>
+      <w:r>
+        <w:rPr>
+          <w:rFonts w:ascii="Calibri" w:eastAsia="Calibri" w:hAnsi="Calibri" w:cs="Calibri"/>
+          <w:color w:val="000000"/>
+        </w:rPr>
         <w:br w:type="page"/>
       </w:r>
     </w:p>
     <w:p>
       <w:pPr>
-        <w:spacing w:after="0"/>
-        <w:jc w:val="center"/>
-        <w:rPr>
-          <w:rFonts w:ascii="Calibri" w:eastAsia="Calibri" w:hAnsi="Calibri" w:cs="Calibri"/>
-          <w:color w:val="000000"/>
-        </w:rPr>
-      </w:pPr>
-      <w:r>
-        <w:rPr>
-          <w:sz w:val="36"/>
-          <w:szCs w:val="36"/>
-        </w:rPr>
-        <w:lastRenderedPageBreak/>
-        <w:t>D</w:t>
-      </w:r>
-      <w:r>
-        <w:rPr>
-          <w:sz w:val="36"/>
-          <w:szCs w:val="36"/>
-        </w:rPr>
-        <w:t>E</w:t>
-      </w:r>
-      <w:r>
-        <w:rPr>
-          <w:sz w:val="36"/>
-          <w:szCs w:val="36"/>
-        </w:rPr>
-        <w:t>SIGN</w:t>
-      </w:r>
-    </w:p>
-    <w:p>
-      <w:pPr>
-        <w:spacing w:after="0" w:line="240" w:lineRule="auto"/>
-        <w:rPr>
-          <w:rFonts w:ascii="Calibri" w:eastAsia="Calibri" w:hAnsi="Calibri" w:cs="Calibri"/>
-          <w:color w:val="000000"/>
-        </w:rPr>
-      </w:pPr>
-    </w:p>
-    <w:p>
-      <w:pPr>
-        <w:spacing w:after="0"/>
+        <w:spacing w:after="0" w:line="360" w:lineRule="auto"/>
+        <w:jc w:val="both"/>
         <w:rPr>
           <w:rFonts w:ascii="Calibri" w:eastAsia="Calibri" w:hAnsi="Calibri" w:cs="Calibri"/>
           <w:color w:val="000000"/>
@@ -3348,12 +4908,14 @@
           <w:sz w:val="32"/>
           <w:szCs w:val="32"/>
         </w:rPr>
-        <w:t>Wireframes</w:t>
+        <w:lastRenderedPageBreak/>
+        <w:t>Mock-ups Evaluation</w:t>
       </w:r>
     </w:p>
     <w:p>
       <w:pPr>
-        <w:spacing w:after="0"/>
+        <w:spacing w:after="0" w:line="360" w:lineRule="auto"/>
+        <w:jc w:val="both"/>
         <w:rPr>
           <w:rFonts w:ascii="Calibri" w:eastAsia="Calibri" w:hAnsi="Calibri" w:cs="Calibri"/>
           <w:color w:val="000000"/>
@@ -3362,7 +4924,8 @@
     </w:p>
     <w:p>
       <w:pPr>
-        <w:spacing w:after="0" w:line="240" w:lineRule="auto"/>
+        <w:spacing w:after="0" w:line="360" w:lineRule="auto"/>
+        <w:jc w:val="both"/>
         <w:rPr>
           <w:rFonts w:ascii="Calibri" w:eastAsia="Calibri" w:hAnsi="Calibri" w:cs="Calibri"/>
           <w:color w:val="000000"/>
@@ -3378,147 +4941,42 @@
     </w:p>
     <w:p>
       <w:pPr>
-        <w:spacing w:after="0"/>
+        <w:pStyle w:val="Heading3"/>
         <w:rPr>
           <w:rFonts w:ascii="Calibri" w:eastAsia="Calibri" w:hAnsi="Calibri" w:cs="Calibri"/>
           <w:color w:val="000000"/>
         </w:rPr>
       </w:pPr>
       <w:r>
+        <w:lastRenderedPageBreak/>
+        <w:t>REFLECTION</w:t>
+      </w:r>
+    </w:p>
+    <w:p>
+      <w:pPr>
+        <w:spacing w:after="0" w:line="360" w:lineRule="auto"/>
+        <w:jc w:val="both"/>
         <w:rPr>
           <w:rFonts w:ascii="Calibri" w:eastAsia="Calibri" w:hAnsi="Calibri" w:cs="Calibri"/>
           <w:color w:val="000000"/>
-          <w:sz w:val="32"/>
-          <w:szCs w:val="32"/>
-        </w:rPr>
-        <w:lastRenderedPageBreak/>
-        <w:t>User Interface (UI) Mock-ups</w:t>
-      </w:r>
+        </w:rPr>
+      </w:pPr>
     </w:p>
     <w:p>
       <w:pPr>
-        <w:spacing w:after="0"/>
+        <w:spacing w:after="0" w:line="360" w:lineRule="auto"/>
+        <w:jc w:val="both"/>
         <w:rPr>
           <w:rFonts w:ascii="Calibri" w:eastAsia="Calibri" w:hAnsi="Calibri" w:cs="Calibri"/>
           <w:color w:val="000000"/>
         </w:rPr>
       </w:pPr>
     </w:p>
-    <w:p>
-      <w:pPr>
-        <w:spacing w:after="0" w:line="240" w:lineRule="auto"/>
-        <w:rPr>
-          <w:rFonts w:ascii="Calibri" w:eastAsia="Calibri" w:hAnsi="Calibri" w:cs="Calibri"/>
-          <w:color w:val="000000"/>
-        </w:rPr>
-      </w:pPr>
-      <w:r>
-        <w:rPr>
-          <w:rFonts w:ascii="Calibri" w:eastAsia="Calibri" w:hAnsi="Calibri" w:cs="Calibri"/>
-          <w:color w:val="000000"/>
-        </w:rPr>
-        <w:br w:type="page"/>
-      </w:r>
-    </w:p>
-    <w:p>
-      <w:pPr>
-        <w:spacing w:after="0"/>
-        <w:rPr>
-          <w:rFonts w:ascii="Calibri" w:eastAsia="Calibri" w:hAnsi="Calibri" w:cs="Calibri"/>
-          <w:color w:val="000000"/>
-        </w:rPr>
-      </w:pPr>
-      <w:r>
-        <w:rPr>
-          <w:rFonts w:ascii="Calibri" w:eastAsia="Calibri" w:hAnsi="Calibri" w:cs="Calibri"/>
-          <w:color w:val="000000"/>
-          <w:sz w:val="32"/>
-          <w:szCs w:val="32"/>
-        </w:rPr>
-        <w:lastRenderedPageBreak/>
-        <w:t>Mock-ups Evaluation</w:t>
-      </w:r>
-    </w:p>
-    <w:p>
-      <w:pPr>
-        <w:spacing w:after="0"/>
-        <w:rPr>
-          <w:rFonts w:ascii="Calibri" w:eastAsia="Calibri" w:hAnsi="Calibri" w:cs="Calibri"/>
-          <w:color w:val="000000"/>
-        </w:rPr>
-      </w:pPr>
-    </w:p>
-    <w:p>
-      <w:pPr>
-        <w:spacing w:after="0" w:line="240" w:lineRule="auto"/>
-        <w:rPr>
-          <w:rFonts w:ascii="Calibri" w:eastAsia="Calibri" w:hAnsi="Calibri" w:cs="Calibri"/>
-          <w:color w:val="000000"/>
-        </w:rPr>
-      </w:pPr>
-      <w:r>
-        <w:rPr>
-          <w:rFonts w:ascii="Calibri" w:eastAsia="Calibri" w:hAnsi="Calibri" w:cs="Calibri"/>
-          <w:color w:val="000000"/>
-        </w:rPr>
-        <w:br w:type="page"/>
-      </w:r>
-    </w:p>
-    <w:p>
-      <w:pPr>
-        <w:spacing w:after="0"/>
-        <w:jc w:val="center"/>
-        <w:rPr>
-          <w:rFonts w:ascii="Calibri" w:eastAsia="Calibri" w:hAnsi="Calibri" w:cs="Calibri"/>
-          <w:color w:val="000000"/>
-        </w:rPr>
-      </w:pPr>
-      <w:r>
-        <w:rPr>
-          <w:sz w:val="36"/>
-          <w:szCs w:val="36"/>
-        </w:rPr>
-        <w:lastRenderedPageBreak/>
-        <w:t>R</w:t>
-      </w:r>
-      <w:r>
-        <w:rPr>
-          <w:sz w:val="36"/>
-          <w:szCs w:val="36"/>
-        </w:rPr>
-        <w:t>E</w:t>
-      </w:r>
-      <w:r>
-        <w:rPr>
-          <w:sz w:val="36"/>
-          <w:szCs w:val="36"/>
-        </w:rPr>
-        <w:t>FLECTION</w:t>
-      </w:r>
-    </w:p>
-    <w:p>
-      <w:pPr>
-        <w:spacing w:after="0"/>
-        <w:rPr>
-          <w:rFonts w:ascii="Calibri" w:eastAsia="Calibri" w:hAnsi="Calibri" w:cs="Calibri"/>
-          <w:color w:val="000000"/>
-        </w:rPr>
-      </w:pPr>
-    </w:p>
-    <w:p>
-      <w:pPr>
-        <w:spacing w:after="0" w:line="240" w:lineRule="auto"/>
-        <w:rPr>
-          <w:rFonts w:ascii="Calibri" w:eastAsia="Calibri" w:hAnsi="Calibri" w:cs="Calibri"/>
-          <w:color w:val="000000"/>
-        </w:rPr>
-      </w:pPr>
-    </w:p>
     <w:sectPr>
-      <w:headerReference w:type="default" r:id="rId11"/>
-      <w:footerReference w:type="default" r:id="rId12"/>
-      <w:headerReference w:type="first" r:id="rId13"/>
-      <w:footerReference w:type="first" r:id="rId14"/>
+      <w:headerReference w:type="default" r:id="rId12"/>
+      <w:footerReference w:type="default" r:id="rId13"/>
+      <w:headerReference w:type="first" r:id="rId14"/>
+      <w:footerReference w:type="first" r:id="rId15"/>
       <w:pgSz w:w="11906" w:h="16838"/>
       <w:pgMar w:top="1440" w:right="1440" w:bottom="1440" w:left="1440" w:header="624" w:footer="708" w:gutter="0"/>
       <w:pgNumType w:start="0"/>
@@ -4451,15 +5909,7 @@
         <w:sz w:val="16"/>
         <w:szCs w:val="16"/>
       </w:rPr>
-      <w:t>Group</w:t>
-    </w:r>
-    <w:r>
-      <w:rPr>
-        <w:rFonts w:cstheme="minorHAnsi"/>
-        <w:sz w:val="16"/>
-        <w:szCs w:val="16"/>
-      </w:rPr>
-      <w:t xml:space="preserve"> N</w:t>
+      <w:t>Group N</w:t>
     </w:r>
     <w:r>
       <w:rPr>
@@ -4722,6 +6172,119 @@
 <file path=word/numbering.xml><?xml version="1.0" encoding="utf-8"?>
 <w:numbering xmlns:wpc="http://schemas.microsoft.com/office/word/2010/wordprocessingCanvas" xmlns:cx="http://schemas.microsoft.com/office/drawing/2014/chartex" xmlns:cx1="http://schemas.microsoft.com/office/drawing/2015/9/8/chartex" xmlns:cx2="http://schemas.microsoft.com/office/drawing/2015/10/21/chartex" xmlns:cx3="http://schemas.microsoft.com/office/drawing/2016/5/9/chartex" xmlns:cx4="http://schemas.microsoft.com/office/drawing/2016/5/10/chartex" xmlns:cx5="http://schemas.microsoft.com/office/drawing/2016/5/11/chartex" xmlns:cx6="http://schemas.microsoft.com/office/drawing/2016/5/12/chartex" xmlns:cx7="http://schemas.microsoft.com/office/drawing/2016/5/13/chartex" xmlns:cx8="http://schemas.microsoft.com/office/drawing/2016/5/14/chartex" xmlns:mc="http://schemas.openxmlformats.org/markup-compatibility/2006" xmlns:aink="http://schemas.microsoft.com/office/drawing/2016/ink" xmlns:am3d="http://schemas.microsoft.com/office/drawing/2017/model3d" xmlns:o="urn:schemas-microsoft-com:office:office" xmlns:oel="http://schemas.microsoft.com/office/2019/extlst" xmlns:r="http://schemas.openxmlformats.org/officeDocument/2006/relationships" xmlns:m="http://schemas.openxmlformats.org/officeDocument/2006/math" xmlns:v="urn:schemas-microsoft-com:vml" xmlns:wp14="http://schemas.microsoft.com/office/word/2010/wordprocessingDrawing" xmlns:wp="http://schemas.openxmlformats.org/drawingml/2006/wordprocessingDrawing" xmlns:w10="urn:schemas-microsoft-com:office:word" xmlns:w="http://schemas.openxmlformats.org/wordprocessingml/2006/main" xmlns:w14="http://schemas.microsoft.com/office/word/2010/wordml" xmlns:w15="http://schemas.microsoft.com/office/word/2012/wordml" xmlns:w16cex="http://schemas.microsoft.com/office/word/2018/wordml/cex" xmlns:w16cid="http://schemas.microsoft.com/office/word/2016/wordml/cid" xmlns:w16="http://schemas.microsoft.com/office/word/2018/wordml" xmlns:w16sdtdh="http://schemas.microsoft.com/office/word/2020/wordml/sdtdatahash" xmlns:w16se="http://schemas.microsoft.com/office/word/2015/wordml/symex" xmlns:wpg="http://schemas.microsoft.com/office/word/2010/wordprocessingGroup" xmlns:wpi="http://schemas.microsoft.com/office/word/2010/wordprocessingInk" xmlns:wne="http://schemas.microsoft.com/office/word/2006/wordml" xmlns:wps="http://schemas.microsoft.com/office/word/2010/wordprocessingShape" mc:Ignorable="w14 w15 w16se w16cid w16 w16cex w16sdtdh wp14">
   <w:abstractNum w:abstractNumId="0" w15:restartNumberingAfterBreak="0">
+    <w:nsid w:val="07C2551C"/>
+    <w:multiLevelType w:val="hybridMultilevel"/>
+    <w:tmpl w:val="BB7E7954"/>
+    <w:lvl w:ilvl="0" w:tplc="14090001">
+      <w:start w:val="1"/>
+      <w:numFmt w:val="bullet"/>
+      <w:lvlText w:val=""/>
+      <w:lvlJc w:val="left"/>
+      <w:pPr>
+        <w:ind w:left="720" w:hanging="360"/>
+      </w:pPr>
+      <w:rPr>
+        <w:rFonts w:ascii="Symbol" w:hAnsi="Symbol" w:hint="default"/>
+      </w:rPr>
+    </w:lvl>
+    <w:lvl w:ilvl="1" w:tplc="14090003">
+      <w:start w:val="1"/>
+      <w:numFmt w:val="bullet"/>
+      <w:lvlText w:val="o"/>
+      <w:lvlJc w:val="left"/>
+      <w:pPr>
+        <w:ind w:left="1440" w:hanging="360"/>
+      </w:pPr>
+      <w:rPr>
+        <w:rFonts w:ascii="Courier New" w:hAnsi="Courier New" w:cs="Courier New" w:hint="default"/>
+      </w:rPr>
+    </w:lvl>
+    <w:lvl w:ilvl="2" w:tplc="14090005">
+      <w:start w:val="1"/>
+      <w:numFmt w:val="bullet"/>
+      <w:lvlText w:val=""/>
+      <w:lvlJc w:val="left"/>
+      <w:pPr>
+        <w:ind w:left="2160" w:hanging="360"/>
+      </w:pPr>
+      <w:rPr>
+        <w:rFonts w:ascii="Wingdings" w:hAnsi="Wingdings" w:hint="default"/>
+      </w:rPr>
+    </w:lvl>
+    <w:lvl w:ilvl="3" w:tplc="14090001">
+      <w:start w:val="1"/>
+      <w:numFmt w:val="bullet"/>
+      <w:lvlText w:val=""/>
+      <w:lvlJc w:val="left"/>
+      <w:pPr>
+        <w:ind w:left="2880" w:hanging="360"/>
+      </w:pPr>
+      <w:rPr>
+        <w:rFonts w:ascii="Symbol" w:hAnsi="Symbol" w:hint="default"/>
+      </w:rPr>
+    </w:lvl>
+    <w:lvl w:ilvl="4" w:tplc="14090003">
+      <w:start w:val="1"/>
+      <w:numFmt w:val="bullet"/>
+      <w:lvlText w:val="o"/>
+      <w:lvlJc w:val="left"/>
+      <w:pPr>
+        <w:ind w:left="3600" w:hanging="360"/>
+      </w:pPr>
+      <w:rPr>
+        <w:rFonts w:ascii="Courier New" w:hAnsi="Courier New" w:cs="Courier New" w:hint="default"/>
+      </w:rPr>
+    </w:lvl>
+    <w:lvl w:ilvl="5" w:tplc="14090005">
+      <w:start w:val="1"/>
+      <w:numFmt w:val="bullet"/>
+      <w:lvlText w:val=""/>
+      <w:lvlJc w:val="left"/>
+      <w:pPr>
+        <w:ind w:left="4320" w:hanging="360"/>
+      </w:pPr>
+      <w:rPr>
+        <w:rFonts w:ascii="Wingdings" w:hAnsi="Wingdings" w:hint="default"/>
+      </w:rPr>
+    </w:lvl>
+    <w:lvl w:ilvl="6" w:tplc="14090001">
+      <w:start w:val="1"/>
+      <w:numFmt w:val="bullet"/>
+      <w:lvlText w:val=""/>
+      <w:lvlJc w:val="left"/>
+      <w:pPr>
+        <w:ind w:left="5040" w:hanging="360"/>
+      </w:pPr>
+      <w:rPr>
+        <w:rFonts w:ascii="Symbol" w:hAnsi="Symbol" w:hint="default"/>
+      </w:rPr>
+    </w:lvl>
+    <w:lvl w:ilvl="7" w:tplc="14090003">
+      <w:start w:val="1"/>
+      <w:numFmt w:val="bullet"/>
+      <w:lvlText w:val="o"/>
+      <w:lvlJc w:val="left"/>
+      <w:pPr>
+        <w:ind w:left="5760" w:hanging="360"/>
+      </w:pPr>
+      <w:rPr>
+        <w:rFonts w:ascii="Courier New" w:hAnsi="Courier New" w:cs="Courier New" w:hint="default"/>
+      </w:rPr>
+    </w:lvl>
+    <w:lvl w:ilvl="8" w:tplc="14090005">
+      <w:start w:val="1"/>
+      <w:numFmt w:val="bullet"/>
+      <w:lvlText w:val=""/>
+      <w:lvlJc w:val="left"/>
+      <w:pPr>
+        <w:ind w:left="6480" w:hanging="360"/>
+      </w:pPr>
+      <w:rPr>
+        <w:rFonts w:ascii="Wingdings" w:hAnsi="Wingdings" w:hint="default"/>
+      </w:rPr>
+    </w:lvl>
+  </w:abstractNum>
+  <w:abstractNum w:abstractNumId="1" w15:restartNumberingAfterBreak="0">
     <w:nsid w:val="1541C276"/>
     <w:multiLevelType w:val="multilevel"/>
     <w:tmpl w:val="356E1AFC"/>
@@ -4845,7 +6408,345 @@
       </w:pPr>
     </w:lvl>
   </w:abstractNum>
-  <w:abstractNum w:abstractNumId="1" w15:restartNumberingAfterBreak="0">
+  <w:abstractNum w:abstractNumId="2" w15:restartNumberingAfterBreak="0">
+    <w:nsid w:val="1A142B99"/>
+    <w:multiLevelType w:val="hybridMultilevel"/>
+    <w:tmpl w:val="36D4F09E"/>
+    <w:lvl w:ilvl="0" w:tplc="692A064E">
+      <w:numFmt w:val="bullet"/>
+      <w:lvlText w:val=""/>
+      <w:lvlJc w:val="left"/>
+      <w:pPr>
+        <w:ind w:left="720" w:hanging="360"/>
+      </w:pPr>
+      <w:rPr>
+        <w:rFonts w:ascii="Wingdings" w:eastAsiaTheme="minorHAnsi" w:hAnsi="Wingdings" w:cstheme="minorBidi" w:hint="default"/>
+      </w:rPr>
+    </w:lvl>
+    <w:lvl w:ilvl="1" w:tplc="14090003" w:tentative="1">
+      <w:start w:val="1"/>
+      <w:numFmt w:val="bullet"/>
+      <w:lvlText w:val="o"/>
+      <w:lvlJc w:val="left"/>
+      <w:pPr>
+        <w:ind w:left="1440" w:hanging="360"/>
+      </w:pPr>
+      <w:rPr>
+        <w:rFonts w:ascii="Courier New" w:hAnsi="Courier New" w:cs="Courier New" w:hint="default"/>
+      </w:rPr>
+    </w:lvl>
+    <w:lvl w:ilvl="2" w:tplc="14090005" w:tentative="1">
+      <w:start w:val="1"/>
+      <w:numFmt w:val="bullet"/>
+      <w:lvlText w:val=""/>
+      <w:lvlJc w:val="left"/>
+      <w:pPr>
+        <w:ind w:left="2160" w:hanging="360"/>
+      </w:pPr>
+      <w:rPr>
+        <w:rFonts w:ascii="Wingdings" w:hAnsi="Wingdings" w:hint="default"/>
+      </w:rPr>
+    </w:lvl>
+    <w:lvl w:ilvl="3" w:tplc="14090001" w:tentative="1">
+      <w:start w:val="1"/>
+      <w:numFmt w:val="bullet"/>
+      <w:lvlText w:val=""/>
+      <w:lvlJc w:val="left"/>
+      <w:pPr>
+        <w:ind w:left="2880" w:hanging="360"/>
+      </w:pPr>
+      <w:rPr>
+        <w:rFonts w:ascii="Symbol" w:hAnsi="Symbol" w:hint="default"/>
+      </w:rPr>
+    </w:lvl>
+    <w:lvl w:ilvl="4" w:tplc="14090003" w:tentative="1">
+      <w:start w:val="1"/>
+      <w:numFmt w:val="bullet"/>
+      <w:lvlText w:val="o"/>
+      <w:lvlJc w:val="left"/>
+      <w:pPr>
+        <w:ind w:left="3600" w:hanging="360"/>
+      </w:pPr>
+      <w:rPr>
+        <w:rFonts w:ascii="Courier New" w:hAnsi="Courier New" w:cs="Courier New" w:hint="default"/>
+      </w:rPr>
+    </w:lvl>
+    <w:lvl w:ilvl="5" w:tplc="14090005" w:tentative="1">
+      <w:start w:val="1"/>
+      <w:numFmt w:val="bullet"/>
+      <w:lvlText w:val=""/>
+      <w:lvlJc w:val="left"/>
+      <w:pPr>
+        <w:ind w:left="4320" w:hanging="360"/>
+      </w:pPr>
+      <w:rPr>
+        <w:rFonts w:ascii="Wingdings" w:hAnsi="Wingdings" w:hint="default"/>
+      </w:rPr>
+    </w:lvl>
+    <w:lvl w:ilvl="6" w:tplc="14090001" w:tentative="1">
+      <w:start w:val="1"/>
+      <w:numFmt w:val="bullet"/>
+      <w:lvlText w:val=""/>
+      <w:lvlJc w:val="left"/>
+      <w:pPr>
+        <w:ind w:left="5040" w:hanging="360"/>
+      </w:pPr>
+      <w:rPr>
+        <w:rFonts w:ascii="Symbol" w:hAnsi="Symbol" w:hint="default"/>
+      </w:rPr>
+    </w:lvl>
+    <w:lvl w:ilvl="7" w:tplc="14090003" w:tentative="1">
+      <w:start w:val="1"/>
+      <w:numFmt w:val="bullet"/>
+      <w:lvlText w:val="o"/>
+      <w:lvlJc w:val="left"/>
+      <w:pPr>
+        <w:ind w:left="5760" w:hanging="360"/>
+      </w:pPr>
+      <w:rPr>
+        <w:rFonts w:ascii="Courier New" w:hAnsi="Courier New" w:cs="Courier New" w:hint="default"/>
+      </w:rPr>
+    </w:lvl>
+    <w:lvl w:ilvl="8" w:tplc="14090005" w:tentative="1">
+      <w:start w:val="1"/>
+      <w:numFmt w:val="bullet"/>
+      <w:lvlText w:val=""/>
+      <w:lvlJc w:val="left"/>
+      <w:pPr>
+        <w:ind w:left="6480" w:hanging="360"/>
+      </w:pPr>
+      <w:rPr>
+        <w:rFonts w:ascii="Wingdings" w:hAnsi="Wingdings" w:hint="default"/>
+      </w:rPr>
+    </w:lvl>
+  </w:abstractNum>
+  <w:abstractNum w:abstractNumId="3" w15:restartNumberingAfterBreak="0">
+    <w:nsid w:val="2457563B"/>
+    <w:multiLevelType w:val="hybridMultilevel"/>
+    <w:tmpl w:val="A1720DB4"/>
+    <w:lvl w:ilvl="0" w:tplc="14090001">
+      <w:start w:val="1"/>
+      <w:numFmt w:val="bullet"/>
+      <w:lvlText w:val=""/>
+      <w:lvlJc w:val="left"/>
+      <w:pPr>
+        <w:ind w:left="720" w:hanging="360"/>
+      </w:pPr>
+      <w:rPr>
+        <w:rFonts w:ascii="Symbol" w:hAnsi="Symbol" w:hint="default"/>
+      </w:rPr>
+    </w:lvl>
+    <w:lvl w:ilvl="1" w:tplc="14090003">
+      <w:start w:val="1"/>
+      <w:numFmt w:val="bullet"/>
+      <w:lvlText w:val="o"/>
+      <w:lvlJc w:val="left"/>
+      <w:pPr>
+        <w:ind w:left="1440" w:hanging="360"/>
+      </w:pPr>
+      <w:rPr>
+        <w:rFonts w:ascii="Courier New" w:hAnsi="Courier New" w:cs="Courier New" w:hint="default"/>
+      </w:rPr>
+    </w:lvl>
+    <w:lvl w:ilvl="2" w:tplc="14090005">
+      <w:start w:val="1"/>
+      <w:numFmt w:val="bullet"/>
+      <w:lvlText w:val=""/>
+      <w:lvlJc w:val="left"/>
+      <w:pPr>
+        <w:ind w:left="2160" w:hanging="360"/>
+      </w:pPr>
+      <w:rPr>
+        <w:rFonts w:ascii="Wingdings" w:hAnsi="Wingdings" w:hint="default"/>
+      </w:rPr>
+    </w:lvl>
+    <w:lvl w:ilvl="3" w:tplc="14090001">
+      <w:start w:val="1"/>
+      <w:numFmt w:val="bullet"/>
+      <w:lvlText w:val=""/>
+      <w:lvlJc w:val="left"/>
+      <w:pPr>
+        <w:ind w:left="2880" w:hanging="360"/>
+      </w:pPr>
+      <w:rPr>
+        <w:rFonts w:ascii="Symbol" w:hAnsi="Symbol" w:hint="default"/>
+      </w:rPr>
+    </w:lvl>
+    <w:lvl w:ilvl="4" w:tplc="14090003">
+      <w:start w:val="1"/>
+      <w:numFmt w:val="bullet"/>
+      <w:lvlText w:val="o"/>
+      <w:lvlJc w:val="left"/>
+      <w:pPr>
+        <w:ind w:left="3600" w:hanging="360"/>
+      </w:pPr>
+      <w:rPr>
+        <w:rFonts w:ascii="Courier New" w:hAnsi="Courier New" w:cs="Courier New" w:hint="default"/>
+      </w:rPr>
+    </w:lvl>
+    <w:lvl w:ilvl="5" w:tplc="14090005">
+      <w:start w:val="1"/>
+      <w:numFmt w:val="bullet"/>
+      <w:lvlText w:val=""/>
+      <w:lvlJc w:val="left"/>
+      <w:pPr>
+        <w:ind w:left="4320" w:hanging="360"/>
+      </w:pPr>
+      <w:rPr>
+        <w:rFonts w:ascii="Wingdings" w:hAnsi="Wingdings" w:hint="default"/>
+      </w:rPr>
+    </w:lvl>
+    <w:lvl w:ilvl="6" w:tplc="14090001">
+      <w:start w:val="1"/>
+      <w:numFmt w:val="bullet"/>
+      <w:lvlText w:val=""/>
+      <w:lvlJc w:val="left"/>
+      <w:pPr>
+        <w:ind w:left="5040" w:hanging="360"/>
+      </w:pPr>
+      <w:rPr>
+        <w:rFonts w:ascii="Symbol" w:hAnsi="Symbol" w:hint="default"/>
+      </w:rPr>
+    </w:lvl>
+    <w:lvl w:ilvl="7" w:tplc="14090003">
+      <w:start w:val="1"/>
+      <w:numFmt w:val="bullet"/>
+      <w:lvlText w:val="o"/>
+      <w:lvlJc w:val="left"/>
+      <w:pPr>
+        <w:ind w:left="5760" w:hanging="360"/>
+      </w:pPr>
+      <w:rPr>
+        <w:rFonts w:ascii="Courier New" w:hAnsi="Courier New" w:cs="Courier New" w:hint="default"/>
+      </w:rPr>
+    </w:lvl>
+    <w:lvl w:ilvl="8" w:tplc="14090005">
+      <w:start w:val="1"/>
+      <w:numFmt w:val="bullet"/>
+      <w:lvlText w:val=""/>
+      <w:lvlJc w:val="left"/>
+      <w:pPr>
+        <w:ind w:left="6480" w:hanging="360"/>
+      </w:pPr>
+      <w:rPr>
+        <w:rFonts w:ascii="Wingdings" w:hAnsi="Wingdings" w:hint="default"/>
+      </w:rPr>
+    </w:lvl>
+  </w:abstractNum>
+  <w:abstractNum w:abstractNumId="4" w15:restartNumberingAfterBreak="0">
+    <w:nsid w:val="2F48144C"/>
+    <w:multiLevelType w:val="hybridMultilevel"/>
+    <w:tmpl w:val="C520E2E6"/>
+    <w:lvl w:ilvl="0" w:tplc="14090001">
+      <w:start w:val="1"/>
+      <w:numFmt w:val="bullet"/>
+      <w:lvlText w:val=""/>
+      <w:lvlJc w:val="left"/>
+      <w:pPr>
+        <w:ind w:left="720" w:hanging="360"/>
+      </w:pPr>
+      <w:rPr>
+        <w:rFonts w:ascii="Symbol" w:hAnsi="Symbol" w:hint="default"/>
+      </w:rPr>
+    </w:lvl>
+    <w:lvl w:ilvl="1" w:tplc="14090003">
+      <w:start w:val="1"/>
+      <w:numFmt w:val="bullet"/>
+      <w:lvlText w:val="o"/>
+      <w:lvlJc w:val="left"/>
+      <w:pPr>
+        <w:ind w:left="1440" w:hanging="360"/>
+      </w:pPr>
+      <w:rPr>
+        <w:rFonts w:ascii="Courier New" w:hAnsi="Courier New" w:cs="Courier New" w:hint="default"/>
+      </w:rPr>
+    </w:lvl>
+    <w:lvl w:ilvl="2" w:tplc="14090005">
+      <w:start w:val="1"/>
+      <w:numFmt w:val="bullet"/>
+      <w:lvlText w:val=""/>
+      <w:lvlJc w:val="left"/>
+      <w:pPr>
+        <w:ind w:left="2160" w:hanging="360"/>
+      </w:pPr>
+      <w:rPr>
+        <w:rFonts w:ascii="Wingdings" w:hAnsi="Wingdings" w:hint="default"/>
+      </w:rPr>
+    </w:lvl>
+    <w:lvl w:ilvl="3" w:tplc="14090001">
+      <w:start w:val="1"/>
+      <w:numFmt w:val="bullet"/>
+      <w:lvlText w:val=""/>
+      <w:lvlJc w:val="left"/>
+      <w:pPr>
+        <w:ind w:left="2880" w:hanging="360"/>
+      </w:pPr>
+      <w:rPr>
+        <w:rFonts w:ascii="Symbol" w:hAnsi="Symbol" w:hint="default"/>
+      </w:rPr>
+    </w:lvl>
+    <w:lvl w:ilvl="4" w:tplc="14090003">
+      <w:start w:val="1"/>
+      <w:numFmt w:val="bullet"/>
+      <w:lvlText w:val="o"/>
+      <w:lvlJc w:val="left"/>
+      <w:pPr>
+        <w:ind w:left="3600" w:hanging="360"/>
+      </w:pPr>
+      <w:rPr>
+        <w:rFonts w:ascii="Courier New" w:hAnsi="Courier New" w:cs="Courier New" w:hint="default"/>
+      </w:rPr>
+    </w:lvl>
+    <w:lvl w:ilvl="5" w:tplc="14090005">
+      <w:start w:val="1"/>
+      <w:numFmt w:val="bullet"/>
+      <w:lvlText w:val=""/>
+      <w:lvlJc w:val="left"/>
+      <w:pPr>
+        <w:ind w:left="4320" w:hanging="360"/>
+      </w:pPr>
+      <w:rPr>
+        <w:rFonts w:ascii="Wingdings" w:hAnsi="Wingdings" w:hint="default"/>
+      </w:rPr>
+    </w:lvl>
+    <w:lvl w:ilvl="6" w:tplc="14090001">
+      <w:start w:val="1"/>
+      <w:numFmt w:val="bullet"/>
+      <w:lvlText w:val=""/>
+      <w:lvlJc w:val="left"/>
+      <w:pPr>
+        <w:ind w:left="5040" w:hanging="360"/>
+      </w:pPr>
+      <w:rPr>
+        <w:rFonts w:ascii="Symbol" w:hAnsi="Symbol" w:hint="default"/>
+      </w:rPr>
+    </w:lvl>
+    <w:lvl w:ilvl="7" w:tplc="14090003">
+      <w:start w:val="1"/>
+      <w:numFmt w:val="bullet"/>
+      <w:lvlText w:val="o"/>
+      <w:lvlJc w:val="left"/>
+      <w:pPr>
+        <w:ind w:left="5760" w:hanging="360"/>
+      </w:pPr>
+      <w:rPr>
+        <w:rFonts w:ascii="Courier New" w:hAnsi="Courier New" w:cs="Courier New" w:hint="default"/>
+      </w:rPr>
+    </w:lvl>
+    <w:lvl w:ilvl="8" w:tplc="14090005">
+      <w:start w:val="1"/>
+      <w:numFmt w:val="bullet"/>
+      <w:lvlText w:val=""/>
+      <w:lvlJc w:val="left"/>
+      <w:pPr>
+        <w:ind w:left="6480" w:hanging="360"/>
+      </w:pPr>
+      <w:rPr>
+        <w:rFonts w:ascii="Wingdings" w:hAnsi="Wingdings" w:hint="default"/>
+      </w:rPr>
+    </w:lvl>
+  </w:abstractNum>
+  <w:abstractNum w:abstractNumId="5" w15:restartNumberingAfterBreak="0">
     <w:nsid w:val="3FD0FAE6"/>
     <w:multiLevelType w:val="multilevel"/>
     <w:tmpl w:val="A57AE3E6"/>
@@ -4958,7 +6859,232 @@
       </w:pPr>
     </w:lvl>
   </w:abstractNum>
-  <w:abstractNum w:abstractNumId="2" w15:restartNumberingAfterBreak="0">
+  <w:abstractNum w:abstractNumId="6" w15:restartNumberingAfterBreak="0">
+    <w:nsid w:val="509E06A3"/>
+    <w:multiLevelType w:val="hybridMultilevel"/>
+    <w:tmpl w:val="9F809E52"/>
+    <w:lvl w:ilvl="0" w:tplc="14090001">
+      <w:start w:val="1"/>
+      <w:numFmt w:val="bullet"/>
+      <w:lvlText w:val=""/>
+      <w:lvlJc w:val="left"/>
+      <w:pPr>
+        <w:ind w:left="720" w:hanging="360"/>
+      </w:pPr>
+      <w:rPr>
+        <w:rFonts w:ascii="Symbol" w:hAnsi="Symbol" w:hint="default"/>
+      </w:rPr>
+    </w:lvl>
+    <w:lvl w:ilvl="1" w:tplc="14090003">
+      <w:start w:val="1"/>
+      <w:numFmt w:val="bullet"/>
+      <w:lvlText w:val="o"/>
+      <w:lvlJc w:val="left"/>
+      <w:pPr>
+        <w:ind w:left="1440" w:hanging="360"/>
+      </w:pPr>
+      <w:rPr>
+        <w:rFonts w:ascii="Courier New" w:hAnsi="Courier New" w:cs="Courier New" w:hint="default"/>
+      </w:rPr>
+    </w:lvl>
+    <w:lvl w:ilvl="2" w:tplc="14090005">
+      <w:start w:val="1"/>
+      <w:numFmt w:val="bullet"/>
+      <w:lvlText w:val=""/>
+      <w:lvlJc w:val="left"/>
+      <w:pPr>
+        <w:ind w:left="2160" w:hanging="360"/>
+      </w:pPr>
+      <w:rPr>
+        <w:rFonts w:ascii="Wingdings" w:hAnsi="Wingdings" w:hint="default"/>
+      </w:rPr>
+    </w:lvl>
+    <w:lvl w:ilvl="3" w:tplc="14090001">
+      <w:start w:val="1"/>
+      <w:numFmt w:val="bullet"/>
+      <w:lvlText w:val=""/>
+      <w:lvlJc w:val="left"/>
+      <w:pPr>
+        <w:ind w:left="2880" w:hanging="360"/>
+      </w:pPr>
+      <w:rPr>
+        <w:rFonts w:ascii="Symbol" w:hAnsi="Symbol" w:hint="default"/>
+      </w:rPr>
+    </w:lvl>
+    <w:lvl w:ilvl="4" w:tplc="14090003">
+      <w:start w:val="1"/>
+      <w:numFmt w:val="bullet"/>
+      <w:lvlText w:val="o"/>
+      <w:lvlJc w:val="left"/>
+      <w:pPr>
+        <w:ind w:left="3600" w:hanging="360"/>
+      </w:pPr>
+      <w:rPr>
+        <w:rFonts w:ascii="Courier New" w:hAnsi="Courier New" w:cs="Courier New" w:hint="default"/>
+      </w:rPr>
+    </w:lvl>
+    <w:lvl w:ilvl="5" w:tplc="14090005">
+      <w:start w:val="1"/>
+      <w:numFmt w:val="bullet"/>
+      <w:lvlText w:val=""/>
+      <w:lvlJc w:val="left"/>
+      <w:pPr>
+        <w:ind w:left="4320" w:hanging="360"/>
+      </w:pPr>
+      <w:rPr>
+        <w:rFonts w:ascii="Wingdings" w:hAnsi="Wingdings" w:hint="default"/>
+      </w:rPr>
+    </w:lvl>
+    <w:lvl w:ilvl="6" w:tplc="14090001">
+      <w:start w:val="1"/>
+      <w:numFmt w:val="bullet"/>
+      <w:lvlText w:val=""/>
+      <w:lvlJc w:val="left"/>
+      <w:pPr>
+        <w:ind w:left="5040" w:hanging="360"/>
+      </w:pPr>
+      <w:rPr>
+        <w:rFonts w:ascii="Symbol" w:hAnsi="Symbol" w:hint="default"/>
+      </w:rPr>
+    </w:lvl>
+    <w:lvl w:ilvl="7" w:tplc="14090003">
+      <w:start w:val="1"/>
+      <w:numFmt w:val="bullet"/>
+      <w:lvlText w:val="o"/>
+      <w:lvlJc w:val="left"/>
+      <w:pPr>
+        <w:ind w:left="5760" w:hanging="360"/>
+      </w:pPr>
+      <w:rPr>
+        <w:rFonts w:ascii="Courier New" w:hAnsi="Courier New" w:cs="Courier New" w:hint="default"/>
+      </w:rPr>
+    </w:lvl>
+    <w:lvl w:ilvl="8" w:tplc="14090005">
+      <w:start w:val="1"/>
+      <w:numFmt w:val="bullet"/>
+      <w:lvlText w:val=""/>
+      <w:lvlJc w:val="left"/>
+      <w:pPr>
+        <w:ind w:left="6480" w:hanging="360"/>
+      </w:pPr>
+      <w:rPr>
+        <w:rFonts w:ascii="Wingdings" w:hAnsi="Wingdings" w:hint="default"/>
+      </w:rPr>
+    </w:lvl>
+  </w:abstractNum>
+  <w:abstractNum w:abstractNumId="7" w15:restartNumberingAfterBreak="0">
+    <w:nsid w:val="644B5BD6"/>
+    <w:multiLevelType w:val="hybridMultilevel"/>
+    <w:tmpl w:val="752E06FC"/>
+    <w:lvl w:ilvl="0" w:tplc="D8B6709C">
+      <w:numFmt w:val="bullet"/>
+      <w:lvlText w:val=""/>
+      <w:lvlJc w:val="left"/>
+      <w:pPr>
+        <w:ind w:left="720" w:hanging="360"/>
+      </w:pPr>
+      <w:rPr>
+        <w:rFonts w:ascii="Wingdings" w:eastAsiaTheme="minorHAnsi" w:hAnsi="Wingdings" w:cstheme="minorBidi" w:hint="default"/>
+      </w:rPr>
+    </w:lvl>
+    <w:lvl w:ilvl="1" w:tplc="14090003">
+      <w:start w:val="1"/>
+      <w:numFmt w:val="bullet"/>
+      <w:lvlText w:val="o"/>
+      <w:lvlJc w:val="left"/>
+      <w:pPr>
+        <w:ind w:left="1440" w:hanging="360"/>
+      </w:pPr>
+      <w:rPr>
+        <w:rFonts w:ascii="Courier New" w:hAnsi="Courier New" w:cs="Courier New" w:hint="default"/>
+      </w:rPr>
+    </w:lvl>
+    <w:lvl w:ilvl="2" w:tplc="14090005">
+      <w:start w:val="1"/>
+      <w:numFmt w:val="bullet"/>
+      <w:lvlText w:val=""/>
+      <w:lvlJc w:val="left"/>
+      <w:pPr>
+        <w:ind w:left="2160" w:hanging="360"/>
+      </w:pPr>
+      <w:rPr>
+        <w:rFonts w:ascii="Wingdings" w:hAnsi="Wingdings" w:hint="default"/>
+      </w:rPr>
+    </w:lvl>
+    <w:lvl w:ilvl="3" w:tplc="14090001">
+      <w:start w:val="1"/>
+      <w:numFmt w:val="bullet"/>
+      <w:lvlText w:val=""/>
+      <w:lvlJc w:val="left"/>
+      <w:pPr>
+        <w:ind w:left="2880" w:hanging="360"/>
+      </w:pPr>
+      <w:rPr>
+        <w:rFonts w:ascii="Symbol" w:hAnsi="Symbol" w:hint="default"/>
+      </w:rPr>
+    </w:lvl>
+    <w:lvl w:ilvl="4" w:tplc="14090003">
+      <w:start w:val="1"/>
+      <w:numFmt w:val="bullet"/>
+      <w:lvlText w:val="o"/>
+      <w:lvlJc w:val="left"/>
+      <w:pPr>
+        <w:ind w:left="3600" w:hanging="360"/>
+      </w:pPr>
+      <w:rPr>
+        <w:rFonts w:ascii="Courier New" w:hAnsi="Courier New" w:cs="Courier New" w:hint="default"/>
+      </w:rPr>
+    </w:lvl>
+    <w:lvl w:ilvl="5" w:tplc="14090005">
+      <w:start w:val="1"/>
+      <w:numFmt w:val="bullet"/>
+      <w:lvlText w:val=""/>
+      <w:lvlJc w:val="left"/>
+      <w:pPr>
+        <w:ind w:left="4320" w:hanging="360"/>
+      </w:pPr>
+      <w:rPr>
+        <w:rFonts w:ascii="Wingdings" w:hAnsi="Wingdings" w:hint="default"/>
+      </w:rPr>
+    </w:lvl>
+    <w:lvl w:ilvl="6" w:tplc="14090001">
+      <w:start w:val="1"/>
+      <w:numFmt w:val="bullet"/>
+      <w:lvlText w:val=""/>
+      <w:lvlJc w:val="left"/>
+      <w:pPr>
+        <w:ind w:left="5040" w:hanging="360"/>
+      </w:pPr>
+      <w:rPr>
+        <w:rFonts w:ascii="Symbol" w:hAnsi="Symbol" w:hint="default"/>
+      </w:rPr>
+    </w:lvl>
+    <w:lvl w:ilvl="7" w:tplc="14090003">
+      <w:start w:val="1"/>
+      <w:numFmt w:val="bullet"/>
+      <w:lvlText w:val="o"/>
+      <w:lvlJc w:val="left"/>
+      <w:pPr>
+        <w:ind w:left="5760" w:hanging="360"/>
+      </w:pPr>
+      <w:rPr>
+        <w:rFonts w:ascii="Courier New" w:hAnsi="Courier New" w:cs="Courier New" w:hint="default"/>
+      </w:rPr>
+    </w:lvl>
+    <w:lvl w:ilvl="8" w:tplc="14090005">
+      <w:start w:val="1"/>
+      <w:numFmt w:val="bullet"/>
+      <w:lvlText w:val=""/>
+      <w:lvlJc w:val="left"/>
+      <w:pPr>
+        <w:ind w:left="6480" w:hanging="360"/>
+      </w:pPr>
+      <w:rPr>
+        <w:rFonts w:ascii="Wingdings" w:hAnsi="Wingdings" w:hint="default"/>
+      </w:rPr>
+    </w:lvl>
+  </w:abstractNum>
+  <w:abstractNum w:abstractNumId="8" w15:restartNumberingAfterBreak="0">
     <w:nsid w:val="6ECEE14C"/>
     <w:multiLevelType w:val="multilevel"/>
     <w:tmpl w:val="51C8EA10"/>
@@ -5198,13 +7324,76 @@
     </w:lvl>
   </w:abstractNum>
   <w:num w:numId="1" w16cid:durableId="1369139668">
-    <w:abstractNumId w:val="0"/>
+    <w:abstractNumId w:val="1"/>
   </w:num>
   <w:num w:numId="2" w16cid:durableId="1672641488">
-    <w:abstractNumId w:val="2"/>
+    <w:abstractNumId w:val="8"/>
   </w:num>
   <w:num w:numId="3" w16cid:durableId="1228953555">
-    <w:abstractNumId w:val="1"/>
+    <w:abstractNumId w:val="5"/>
+  </w:num>
+  <w:num w:numId="4" w16cid:durableId="451050865">
+    <w:abstractNumId w:val="0"/>
+    <w:lvlOverride w:ilvl="0"/>
+    <w:lvlOverride w:ilvl="1"/>
+    <w:lvlOverride w:ilvl="2"/>
+    <w:lvlOverride w:ilvl="3"/>
+    <w:lvlOverride w:ilvl="4"/>
+    <w:lvlOverride w:ilvl="5"/>
+    <w:lvlOverride w:ilvl="6"/>
+    <w:lvlOverride w:ilvl="7"/>
+    <w:lvlOverride w:ilvl="8"/>
+  </w:num>
+  <w:num w:numId="5" w16cid:durableId="1841699063">
+    <w:abstractNumId w:val="7"/>
+    <w:lvlOverride w:ilvl="0"/>
+    <w:lvlOverride w:ilvl="1"/>
+    <w:lvlOverride w:ilvl="2"/>
+    <w:lvlOverride w:ilvl="3"/>
+    <w:lvlOverride w:ilvl="4"/>
+    <w:lvlOverride w:ilvl="5"/>
+    <w:lvlOverride w:ilvl="6"/>
+    <w:lvlOverride w:ilvl="7"/>
+    <w:lvlOverride w:ilvl="8"/>
+  </w:num>
+  <w:num w:numId="6" w16cid:durableId="654186178">
+    <w:abstractNumId w:val="6"/>
+    <w:lvlOverride w:ilvl="0"/>
+    <w:lvlOverride w:ilvl="1"/>
+    <w:lvlOverride w:ilvl="2"/>
+    <w:lvlOverride w:ilvl="3"/>
+    <w:lvlOverride w:ilvl="4"/>
+    <w:lvlOverride w:ilvl="5"/>
+    <w:lvlOverride w:ilvl="6"/>
+    <w:lvlOverride w:ilvl="7"/>
+    <w:lvlOverride w:ilvl="8"/>
+  </w:num>
+  <w:num w:numId="7" w16cid:durableId="264845051">
+    <w:abstractNumId w:val="3"/>
+    <w:lvlOverride w:ilvl="0"/>
+    <w:lvlOverride w:ilvl="1"/>
+    <w:lvlOverride w:ilvl="2"/>
+    <w:lvlOverride w:ilvl="3"/>
+    <w:lvlOverride w:ilvl="4"/>
+    <w:lvlOverride w:ilvl="5"/>
+    <w:lvlOverride w:ilvl="6"/>
+    <w:lvlOverride w:ilvl="7"/>
+    <w:lvlOverride w:ilvl="8"/>
+  </w:num>
+  <w:num w:numId="8" w16cid:durableId="1328898338">
+    <w:abstractNumId w:val="4"/>
+    <w:lvlOverride w:ilvl="0"/>
+    <w:lvlOverride w:ilvl="1"/>
+    <w:lvlOverride w:ilvl="2"/>
+    <w:lvlOverride w:ilvl="3"/>
+    <w:lvlOverride w:ilvl="4"/>
+    <w:lvlOverride w:ilvl="5"/>
+    <w:lvlOverride w:ilvl="6"/>
+    <w:lvlOverride w:ilvl="7"/>
+    <w:lvlOverride w:ilvl="8"/>
+  </w:num>
+  <w:num w:numId="9" w16cid:durableId="1090463437">
+    <w:abstractNumId w:val="2"/>
   </w:num>
 </w:numbering>
 </file>
@@ -5649,6 +7838,26 @@
       <w:szCs w:val="32"/>
     </w:rPr>
   </w:style>
+  <w:style w:type="paragraph" w:styleId="Heading3">
+    <w:name w:val="heading 3"/>
+    <w:basedOn w:val="Normal"/>
+    <w:next w:val="Normal"/>
+    <w:link w:val="Heading3Char"/>
+    <w:uiPriority w:val="9"/>
+    <w:unhideWhenUsed/>
+    <w:qFormat/>
+    <w:rsid w:val="007518EC"/>
+    <w:pPr>
+      <w:keepNext/>
+      <w:spacing w:after="0" w:line="360" w:lineRule="auto"/>
+      <w:jc w:val="center"/>
+      <w:outlineLvl w:val="2"/>
+    </w:pPr>
+    <w:rPr>
+      <w:sz w:val="36"/>
+      <w:szCs w:val="36"/>
+    </w:rPr>
+  </w:style>
   <w:style w:type="character" w:default="1" w:styleId="DefaultParagraphFont">
     <w:name w:val="Default Paragraph Font"/>
     <w:uiPriority w:val="1"/>
@@ -5924,6 +8133,37 @@
       <w:lang w:val="en-US"/>
     </w:rPr>
   </w:style>
+  <w:style w:type="table" w:styleId="TableGrid">
+    <w:name w:val="Table Grid"/>
+    <w:basedOn w:val="TableNormal"/>
+    <w:uiPriority w:val="39"/>
+    <w:rsid w:val="00FF3FD3"/>
+    <w:pPr>
+      <w:suppressAutoHyphens w:val="0"/>
+    </w:pPr>
+    <w:tblPr>
+      <w:tblInd w:w="0" w:type="nil"/>
+      <w:tblBorders>
+        <w:top w:val="single" w:sz="4" w:space="0" w:color="auto"/>
+        <w:left w:val="single" w:sz="4" w:space="0" w:color="auto"/>
+        <w:bottom w:val="single" w:sz="4" w:space="0" w:color="auto"/>
+        <w:right w:val="single" w:sz="4" w:space="0" w:color="auto"/>
+        <w:insideH w:val="single" w:sz="4" w:space="0" w:color="auto"/>
+        <w:insideV w:val="single" w:sz="4" w:space="0" w:color="auto"/>
+      </w:tblBorders>
+    </w:tblPr>
+  </w:style>
+  <w:style w:type="character" w:customStyle="1" w:styleId="Heading3Char">
+    <w:name w:val="Heading 3 Char"/>
+    <w:basedOn w:val="DefaultParagraphFont"/>
+    <w:link w:val="Heading3"/>
+    <w:uiPriority w:val="9"/>
+    <w:rsid w:val="007518EC"/>
+    <w:rPr>
+      <w:sz w:val="36"/>
+      <w:szCs w:val="36"/>
+    </w:rPr>
+  </w:style>
 </w:styles>
 </file>
 
@@ -6014,17 +8254,45 @@
 
 <file path=word/glossary/fontTable.xml><?xml version="1.0" encoding="utf-8"?>
 <w:fonts xmlns:mc="http://schemas.openxmlformats.org/markup-compatibility/2006" xmlns:r="http://schemas.openxmlformats.org/officeDocument/2006/relationships" xmlns:w="http://schemas.openxmlformats.org/wordprocessingml/2006/main" xmlns:w14="http://schemas.microsoft.com/office/word/2010/wordml" xmlns:w15="http://schemas.microsoft.com/office/word/2012/wordml" xmlns:w16cex="http://schemas.microsoft.com/office/word/2018/wordml/cex" xmlns:w16cid="http://schemas.microsoft.com/office/word/2016/wordml/cid" xmlns:w16="http://schemas.microsoft.com/office/word/2018/wordml" xmlns:w16sdtdh="http://schemas.microsoft.com/office/word/2020/wordml/sdtdatahash" xmlns:w16se="http://schemas.microsoft.com/office/word/2015/wordml/symex" mc:Ignorable="w14 w15 w16se w16cid w16 w16cex w16sdtdh">
-  <w:font w:name="Arial">
-    <w:panose1 w:val="020B0604020202020204"/>
-    <w:charset w:val="00"/>
-    <w:family w:val="swiss"/>
+  <w:font w:name="Symbol">
+    <w:panose1 w:val="05050102010706020507"/>
+    <w:charset w:val="02"/>
+    <w:family w:val="roman"/>
     <w:pitch w:val="variable"/>
-    <w:sig w:usb0="E0002EFF" w:usb1="C000785B" w:usb2="00000009" w:usb3="00000000" w:csb0="000001FF" w:csb1="00000000"/>
+    <w:sig w:usb0="00000000" w:usb1="10000000" w:usb2="00000000" w:usb3="00000000" w:csb0="80000000" w:csb1="00000000"/>
   </w:font>
   <w:font w:name="Times New Roman">
     <w:panose1 w:val="02020603050405020304"/>
     <w:charset w:val="00"/>
     <w:family w:val="roman"/>
+    <w:pitch w:val="variable"/>
+    <w:sig w:usb0="E0002EFF" w:usb1="C000785B" w:usb2="00000009" w:usb3="00000000" w:csb0="000001FF" w:csb1="00000000"/>
+  </w:font>
+  <w:font w:name="Courier New">
+    <w:panose1 w:val="02070309020205020404"/>
+    <w:charset w:val="00"/>
+    <w:family w:val="modern"/>
+    <w:pitch w:val="fixed"/>
+    <w:sig w:usb0="E0002EFF" w:usb1="C0007843" w:usb2="00000009" w:usb3="00000000" w:csb0="000001FF" w:csb1="00000000"/>
+  </w:font>
+  <w:font w:name="Wingdings">
+    <w:panose1 w:val="05000000000000000000"/>
+    <w:charset w:val="02"/>
+    <w:family w:val="auto"/>
+    <w:pitch w:val="variable"/>
+    <w:sig w:usb0="00000000" w:usb1="10000000" w:usb2="00000000" w:usb3="00000000" w:csb0="80000000" w:csb1="00000000"/>
+  </w:font>
+  <w:font w:name="Calibri">
+    <w:panose1 w:val="020F0502020204030204"/>
+    <w:charset w:val="00"/>
+    <w:family w:val="swiss"/>
+    <w:pitch w:val="variable"/>
+    <w:sig w:usb0="E4002EFF" w:usb1="C000247B" w:usb2="00000009" w:usb3="00000000" w:csb0="000001FF" w:csb1="00000000"/>
+  </w:font>
+  <w:font w:name="Arial">
+    <w:panose1 w:val="020B0604020202020204"/>
+    <w:charset w:val="00"/>
+    <w:family w:val="swiss"/>
     <w:pitch w:val="variable"/>
     <w:sig w:usb0="E0002EFF" w:usb1="C000785B" w:usb2="00000009" w:usb3="00000000" w:csb0="000001FF" w:csb1="00000000"/>
   </w:font>
@@ -6034,13 +8302,6 @@
     <w:family w:val="swiss"/>
     <w:pitch w:val="variable"/>
     <w:sig w:usb0="800001E3" w:usb1="1200FFEF" w:usb2="00040000" w:usb3="00000000" w:csb0="00000001" w:csb1="00000000"/>
-  </w:font>
-  <w:font w:name="Calibri">
-    <w:panose1 w:val="020F0502020204030204"/>
-    <w:charset w:val="00"/>
-    <w:family w:val="swiss"/>
-    <w:pitch w:val="variable"/>
-    <w:sig w:usb0="E4002EFF" w:usb1="C000247B" w:usb2="00000009" w:usb3="00000000" w:csb0="000001FF" w:csb1="00000000"/>
   </w:font>
   <w:font w:name="Liberation Sans">
     <w:altName w:val="Arial"/>
@@ -6088,8 +8349,10 @@
   </w:compat>
   <w:rsids>
     <w:rsidRoot w:val="0075529C"/>
+    <w:rsid w:val="00576D4E"/>
     <w:rsid w:val="006E476A"/>
     <w:rsid w:val="0075529C"/>
+    <w:rsid w:val="009C72D7"/>
   </w:rsids>
   <m:mathPr>
     <m:mathFont m:val="Cambria Math"/>

</xml_diff>

<commit_message>
added the project goal and objectives-db
</commit_message>
<xml_diff>
--- a/Documentation/Assessment 1.docx
+++ b/Documentation/Assessment 1.docx
@@ -2825,6 +2825,14 @@
     </w:p>
     <w:p>
       <w:pPr>
+        <w:pStyle w:val="Heading4"/>
+      </w:pPr>
+      <w:r>
+        <w:t>Project Goal and Objectives</w:t>
+      </w:r>
+    </w:p>
+    <w:p>
+      <w:pPr>
         <w:spacing w:after="0" w:line="360" w:lineRule="auto"/>
         <w:jc w:val="both"/>
         <w:rPr>
@@ -2832,18 +2840,403 @@
           <w:color w:val="000000"/>
         </w:rPr>
       </w:pPr>
-      <w:r>
-        <w:rPr>
-          <w:rFonts w:ascii="Calibri" w:eastAsia="Calibri" w:hAnsi="Calibri" w:cs="Calibri"/>
-          <w:color w:val="000000"/>
-          <w:sz w:val="32"/>
-          <w:szCs w:val="32"/>
-        </w:rPr>
-        <w:t>Project Goal and Objectives</w:t>
-      </w:r>
-      <w:r>
-        <w:rPr>
-          <w:rFonts w:ascii="Calibri" w:eastAsia="Calibri" w:hAnsi="Calibri" w:cs="Calibri"/>
+    </w:p>
+    <w:p>
+      <w:pPr>
+        <w:spacing w:after="0" w:line="360" w:lineRule="auto"/>
+        <w:jc w:val="both"/>
+        <w:rPr>
+          <w:rFonts w:eastAsia="Calibri" w:cstheme="minorHAnsi"/>
+          <w:b/>
+          <w:bCs/>
+          <w:color w:val="000000"/>
+        </w:rPr>
+      </w:pPr>
+      <w:r>
+        <w:rPr>
+          <w:rFonts w:eastAsia="Calibri" w:cstheme="minorHAnsi"/>
+          <w:b/>
+          <w:bCs/>
+          <w:color w:val="000000"/>
+        </w:rPr>
+        <w:t>Technical Objectives:</w:t>
+      </w:r>
+    </w:p>
+    <w:p>
+      <w:pPr>
+        <w:spacing w:after="0" w:line="360" w:lineRule="auto"/>
+        <w:jc w:val="both"/>
+        <w:rPr>
+          <w:rFonts w:eastAsia="Calibri" w:cstheme="minorHAnsi"/>
+          <w:color w:val="000000"/>
+        </w:rPr>
+      </w:pPr>
+      <w:r>
+        <w:rPr>
+          <w:rFonts w:eastAsia="Calibri" w:cstheme="minorHAnsi"/>
+          <w:color w:val="000000"/>
+        </w:rPr>
+        <w:t>Design and develop a user-friendly interface for the recipe application.</w:t>
+      </w:r>
+      <w:r>
+        <w:rPr>
+          <w:rFonts w:eastAsia="Calibri" w:cstheme="minorHAnsi"/>
+          <w:color w:val="000000"/>
+        </w:rPr>
+        <w:t xml:space="preserve"> </w:t>
+      </w:r>
+      <w:r>
+        <w:rPr>
+          <w:rFonts w:eastAsia="Calibri" w:cstheme="minorHAnsi"/>
+          <w:color w:val="000000"/>
+        </w:rPr>
+        <w:t>Build a database to store user-submitted recipes and user profiles.</w:t>
+      </w:r>
+      <w:r>
+        <w:rPr>
+          <w:rFonts w:eastAsia="Calibri" w:cstheme="minorHAnsi"/>
+          <w:color w:val="000000"/>
+        </w:rPr>
+        <w:t xml:space="preserve"> </w:t>
+      </w:r>
+      <w:r>
+        <w:rPr>
+          <w:rFonts w:eastAsia="Calibri" w:cstheme="minorHAnsi"/>
+          <w:color w:val="000000"/>
+        </w:rPr>
+        <w:t>Implement search and filter functionality to help users find recipes based on various criteria.</w:t>
+      </w:r>
+      <w:r>
+        <w:rPr>
+          <w:rFonts w:eastAsia="Calibri" w:cstheme="minorHAnsi"/>
+          <w:color w:val="000000"/>
+        </w:rPr>
+        <w:t xml:space="preserve"> </w:t>
+      </w:r>
+      <w:r>
+        <w:rPr>
+          <w:rFonts w:eastAsia="Calibri" w:cstheme="minorHAnsi"/>
+          <w:color w:val="000000"/>
+        </w:rPr>
+        <w:t>Incorporate social media sharing and community features to encourage user engagement and contribution.</w:t>
+      </w:r>
+      <w:r>
+        <w:rPr>
+          <w:rFonts w:eastAsia="Calibri" w:cstheme="minorHAnsi"/>
+          <w:color w:val="000000"/>
+        </w:rPr>
+        <w:t xml:space="preserve"> </w:t>
+      </w:r>
+    </w:p>
+    <w:p>
+      <w:pPr>
+        <w:spacing w:after="0" w:line="360" w:lineRule="auto"/>
+        <w:jc w:val="both"/>
+        <w:rPr>
+          <w:rFonts w:eastAsia="Calibri" w:cstheme="minorHAnsi"/>
+          <w:color w:val="000000"/>
+        </w:rPr>
+      </w:pPr>
+      <w:r>
+        <w:rPr>
+          <w:rFonts w:eastAsia="Calibri" w:cstheme="minorHAnsi"/>
+          <w:color w:val="000000"/>
+        </w:rPr>
+        <w:t>Develop and implement a recipe submission and review process to ensure high-quality content. </w:t>
+      </w:r>
+    </w:p>
+    <w:p>
+      <w:pPr>
+        <w:spacing w:after="0" w:line="360" w:lineRule="auto"/>
+        <w:jc w:val="both"/>
+        <w:rPr>
+          <w:rFonts w:eastAsia="Calibri" w:cstheme="minorHAnsi"/>
+          <w:b/>
+          <w:bCs/>
+          <w:color w:val="000000"/>
+        </w:rPr>
+      </w:pPr>
+      <w:r>
+        <w:rPr>
+          <w:rFonts w:eastAsia="Calibri" w:cstheme="minorHAnsi"/>
+          <w:b/>
+          <w:bCs/>
+          <w:color w:val="000000"/>
+        </w:rPr>
+        <w:t>Schedule Objectives:</w:t>
+      </w:r>
+    </w:p>
+    <w:p>
+      <w:pPr>
+        <w:spacing w:after="0" w:line="360" w:lineRule="auto"/>
+        <w:jc w:val="both"/>
+        <w:rPr>
+          <w:rFonts w:eastAsia="Calibri" w:cstheme="minorHAnsi"/>
+          <w:color w:val="000000"/>
+        </w:rPr>
+      </w:pPr>
+      <w:r>
+        <w:rPr>
+          <w:rFonts w:eastAsia="Calibri" w:cstheme="minorHAnsi"/>
+          <w:color w:val="000000"/>
+        </w:rPr>
+        <w:t>Complete wireframes and UI mock-ups within 2 weeks.</w:t>
+      </w:r>
+      <w:r>
+        <w:rPr>
+          <w:rFonts w:eastAsia="Calibri" w:cstheme="minorHAnsi"/>
+          <w:color w:val="000000"/>
+        </w:rPr>
+        <w:t xml:space="preserve"> </w:t>
+      </w:r>
+    </w:p>
+    <w:p>
+      <w:pPr>
+        <w:spacing w:after="0" w:line="360" w:lineRule="auto"/>
+        <w:jc w:val="both"/>
+        <w:rPr>
+          <w:rFonts w:eastAsia="Calibri" w:cstheme="minorHAnsi"/>
+          <w:color w:val="000000"/>
+        </w:rPr>
+      </w:pPr>
+      <w:r>
+        <w:rPr>
+          <w:rFonts w:eastAsia="Calibri" w:cstheme="minorHAnsi"/>
+          <w:color w:val="000000"/>
+        </w:rPr>
+        <w:t>Develop and test application features in sprints over a period of 2 month.</w:t>
+      </w:r>
+      <w:r>
+        <w:rPr>
+          <w:rFonts w:eastAsia="Calibri" w:cstheme="minorHAnsi"/>
+          <w:color w:val="000000"/>
+        </w:rPr>
+        <w:t xml:space="preserve"> </w:t>
+      </w:r>
+    </w:p>
+    <w:p>
+      <w:pPr>
+        <w:spacing w:after="0" w:line="360" w:lineRule="auto"/>
+        <w:jc w:val="both"/>
+        <w:rPr>
+          <w:rFonts w:eastAsia="Calibri" w:cstheme="minorHAnsi"/>
+          <w:color w:val="000000"/>
+        </w:rPr>
+      </w:pPr>
+      <w:r>
+        <w:rPr>
+          <w:rFonts w:eastAsia="Calibri" w:cstheme="minorHAnsi"/>
+          <w:color w:val="000000"/>
+        </w:rPr>
+        <w:t>Conduct user testing and refine the application over the course of 2 weeks.</w:t>
+      </w:r>
+    </w:p>
+    <w:p>
+      <w:pPr>
+        <w:spacing w:after="0" w:line="360" w:lineRule="auto"/>
+        <w:jc w:val="both"/>
+        <w:rPr>
+          <w:rFonts w:eastAsia="Calibri" w:cstheme="minorHAnsi"/>
+          <w:color w:val="000000"/>
+        </w:rPr>
+      </w:pPr>
+      <w:r>
+        <w:rPr>
+          <w:rFonts w:eastAsia="Calibri" w:cstheme="minorHAnsi"/>
+          <w:color w:val="000000"/>
+        </w:rPr>
+        <w:t>Launch the application within 3 months of the project start date. </w:t>
+      </w:r>
+    </w:p>
+    <w:p>
+      <w:pPr>
+        <w:spacing w:after="0" w:line="360" w:lineRule="auto"/>
+        <w:jc w:val="both"/>
+        <w:rPr>
+          <w:rFonts w:eastAsia="Calibri" w:cstheme="minorHAnsi"/>
+          <w:b/>
+          <w:bCs/>
+          <w:color w:val="000000"/>
+        </w:rPr>
+      </w:pPr>
+      <w:r>
+        <w:rPr>
+          <w:rFonts w:eastAsia="Calibri" w:cstheme="minorHAnsi"/>
+          <w:b/>
+          <w:bCs/>
+          <w:color w:val="000000"/>
+        </w:rPr>
+        <w:t>Cost Objectives:</w:t>
+      </w:r>
+    </w:p>
+    <w:p>
+      <w:pPr>
+        <w:spacing w:after="0" w:line="360" w:lineRule="auto"/>
+        <w:jc w:val="both"/>
+        <w:rPr>
+          <w:rFonts w:eastAsia="Calibri" w:cstheme="minorHAnsi"/>
+          <w:color w:val="000000"/>
+        </w:rPr>
+      </w:pPr>
+      <w:r>
+        <w:rPr>
+          <w:rFonts w:eastAsia="Calibri" w:cstheme="minorHAnsi"/>
+          <w:color w:val="000000"/>
+        </w:rPr>
+        <w:t>Develop the application within a budget of $30,000.</w:t>
+      </w:r>
+    </w:p>
+    <w:p>
+      <w:pPr>
+        <w:spacing w:after="0" w:line="360" w:lineRule="auto"/>
+        <w:jc w:val="both"/>
+        <w:rPr>
+          <w:rFonts w:eastAsia="Calibri" w:cstheme="minorHAnsi"/>
+          <w:color w:val="000000"/>
+        </w:rPr>
+      </w:pPr>
+      <w:r>
+        <w:rPr>
+          <w:rFonts w:eastAsia="Calibri" w:cstheme="minorHAnsi"/>
+          <w:color w:val="000000"/>
+        </w:rPr>
+        <w:t>Use open-source technologies and tools where possible to reduce costs.</w:t>
+      </w:r>
+    </w:p>
+    <w:p>
+      <w:pPr>
+        <w:spacing w:after="0" w:line="360" w:lineRule="auto"/>
+        <w:jc w:val="both"/>
+        <w:rPr>
+          <w:rFonts w:eastAsia="Calibri" w:cstheme="minorHAnsi"/>
+          <w:color w:val="000000"/>
+        </w:rPr>
+      </w:pPr>
+      <w:r>
+        <w:rPr>
+          <w:rFonts w:eastAsia="Calibri" w:cstheme="minorHAnsi"/>
+          <w:color w:val="000000"/>
+        </w:rPr>
+        <w:t>Hire a small team of developers to complete the project within the given budget. </w:t>
+      </w:r>
+    </w:p>
+    <w:p>
+      <w:pPr>
+        <w:spacing w:after="0" w:line="360" w:lineRule="auto"/>
+        <w:jc w:val="both"/>
+        <w:rPr>
+          <w:rFonts w:eastAsia="Calibri" w:cstheme="minorHAnsi"/>
+          <w:b/>
+          <w:bCs/>
+          <w:color w:val="000000"/>
+        </w:rPr>
+      </w:pPr>
+      <w:r>
+        <w:rPr>
+          <w:rFonts w:eastAsia="Calibri" w:cstheme="minorHAnsi"/>
+          <w:b/>
+          <w:bCs/>
+          <w:color w:val="000000"/>
+        </w:rPr>
+        <w:t>Special Objectives:</w:t>
+      </w:r>
+    </w:p>
+    <w:p>
+      <w:pPr>
+        <w:spacing w:after="0" w:line="360" w:lineRule="auto"/>
+        <w:jc w:val="both"/>
+        <w:rPr>
+          <w:rFonts w:eastAsia="Calibri" w:cstheme="minorHAnsi"/>
+          <w:color w:val="000000"/>
+        </w:rPr>
+      </w:pPr>
+      <w:r>
+        <w:rPr>
+          <w:rFonts w:eastAsia="Calibri" w:cstheme="minorHAnsi"/>
+          <w:color w:val="000000"/>
+        </w:rPr>
+        <w:t>Create an inclusive and welcoming community for users of all skill levels and backgrounds.</w:t>
+      </w:r>
+    </w:p>
+    <w:p>
+      <w:pPr>
+        <w:spacing w:after="0" w:line="360" w:lineRule="auto"/>
+        <w:jc w:val="both"/>
+        <w:rPr>
+          <w:rFonts w:eastAsia="Calibri" w:cstheme="minorHAnsi"/>
+          <w:color w:val="000000"/>
+        </w:rPr>
+      </w:pPr>
+      <w:r>
+        <w:rPr>
+          <w:rFonts w:eastAsia="Calibri" w:cstheme="minorHAnsi"/>
+          <w:color w:val="000000"/>
+        </w:rPr>
+        <w:t>Build a diverse and extensive recipe library that represents a wide range of cultural cuisines.</w:t>
+      </w:r>
+    </w:p>
+    <w:p>
+      <w:pPr>
+        <w:spacing w:after="0" w:line="360" w:lineRule="auto"/>
+        <w:jc w:val="both"/>
+        <w:rPr>
+          <w:rFonts w:eastAsia="Calibri" w:cstheme="minorHAnsi"/>
+          <w:color w:val="000000"/>
+        </w:rPr>
+      </w:pPr>
+      <w:r>
+        <w:rPr>
+          <w:rFonts w:eastAsia="Calibri" w:cstheme="minorHAnsi"/>
+          <w:color w:val="000000"/>
+        </w:rPr>
+        <w:t>Encourage healthy and sustainable cooking practices through the promotion of plant-based, low-waste, and locally sourced recipes.</w:t>
+      </w:r>
+    </w:p>
+    <w:p>
+      <w:pPr>
+        <w:spacing w:after="0" w:line="360" w:lineRule="auto"/>
+        <w:jc w:val="both"/>
+        <w:rPr>
+          <w:rFonts w:eastAsia="Calibri" w:cstheme="minorHAnsi"/>
+          <w:color w:val="000000"/>
+        </w:rPr>
+      </w:pPr>
+    </w:p>
+    <w:p>
+      <w:pPr>
+        <w:spacing w:after="0" w:line="360" w:lineRule="auto"/>
+        <w:jc w:val="both"/>
+        <w:rPr>
+          <w:rFonts w:eastAsia="Calibri" w:cstheme="minorHAnsi"/>
+          <w:color w:val="000000"/>
+        </w:rPr>
+      </w:pPr>
+      <w:r>
+        <w:rPr>
+          <w:rFonts w:eastAsia="Calibri" w:cstheme="minorHAnsi"/>
+          <w:color w:val="000000"/>
+        </w:rPr>
+        <w:t xml:space="preserve">Overall, the goals of the </w:t>
+      </w:r>
+      <w:proofErr w:type="spellStart"/>
+      <w:r>
+        <w:rPr>
+          <w:rFonts w:eastAsia="Calibri" w:cstheme="minorHAnsi"/>
+          <w:color w:val="000000"/>
+        </w:rPr>
+        <w:t>Recipal</w:t>
+      </w:r>
+      <w:proofErr w:type="spellEnd"/>
+      <w:r>
+        <w:rPr>
+          <w:rFonts w:eastAsia="Calibri" w:cstheme="minorHAnsi"/>
+          <w:color w:val="000000"/>
+        </w:rPr>
+        <w:t xml:space="preserve"> project are to create an interactive and engaging recipe-sharing platform that provides users with a diverse range of high-quality recipes from around the world, while also encouraging healthy and sustainable cooking practices. The project's objectives aim to achieve these goals through the development of user-friendly and technically sound software, managed within a defined timeline and budget.</w:t>
+      </w:r>
+      <w:r>
+        <w:rPr>
+          <w:rFonts w:eastAsia="Calibri" w:cstheme="minorHAnsi"/>
           <w:color w:val="000000"/>
         </w:rPr>
         <w:br w:type="page"/>
@@ -2946,9 +3339,11 @@
             <w:r>
               <w:t xml:space="preserve"> for </w:t>
             </w:r>
+            <w:proofErr w:type="spellStart"/>
             <w:r>
               <w:t>Valcorton</w:t>
             </w:r>
+            <w:proofErr w:type="spellEnd"/>
           </w:p>
         </w:tc>
       </w:tr>
@@ -2995,9 +3390,11 @@
                 <w:bCs/>
               </w:rPr>
             </w:pPr>
+            <w:proofErr w:type="spellStart"/>
             <w:r>
               <w:t>Valcorton</w:t>
             </w:r>
+            <w:proofErr w:type="spellEnd"/>
           </w:p>
         </w:tc>
         <w:tc>
@@ -3547,8 +3944,13 @@
               <w:jc w:val="both"/>
             </w:pPr>
             <w:r>
-              <w:t>Initial Design including;</w:t>
-            </w:r>
+              <w:t xml:space="preserve">Initial Design </w:t>
+            </w:r>
+            <w:proofErr w:type="gramStart"/>
+            <w:r>
+              <w:t>including;</w:t>
+            </w:r>
+            <w:proofErr w:type="gramEnd"/>
           </w:p>
           <w:p>
             <w:pPr>
@@ -3669,7 +4071,6 @@
               <w:jc w:val="both"/>
             </w:pPr>
             <w:r>
-              <w:lastRenderedPageBreak/>
               <w:t>Project Exclusions</w:t>
             </w:r>
           </w:p>
@@ -3946,8 +4347,13 @@
                 <w:color w:val="000000" w:themeColor="text1"/>
               </w:rPr>
             </w:pPr>
-            <w:r>
-              <w:t xml:space="preserve">Valcorton </w:t>
+            <w:proofErr w:type="spellStart"/>
+            <w:r>
+              <w:t>Valcorton</w:t>
+            </w:r>
+            <w:proofErr w:type="spellEnd"/>
+            <w:r>
+              <w:t xml:space="preserve"> </w:t>
             </w:r>
             <w:r>
               <w:rPr>
@@ -4466,6 +4872,10 @@
         </w:rPr>
       </w:pPr>
       <w:r>
+        <w:rPr>
+          <w:i/>
+          <w:iCs/>
+        </w:rPr>
         <w:t>Python</w:t>
       </w:r>
       <w:r>
@@ -4672,8 +5082,19 @@
           <w:sz w:val="32"/>
           <w:szCs w:val="32"/>
         </w:rPr>
-        <w:t>Use case Diagram</w:t>
-      </w:r>
+        <w:t xml:space="preserve">Use case </w:t>
+      </w:r>
+      <w:proofErr w:type="gramStart"/>
+      <w:r>
+        <w:rPr>
+          <w:rFonts w:ascii="Calibri" w:eastAsia="Calibri" w:hAnsi="Calibri" w:cs="Calibri"/>
+          <w:color w:val="000000"/>
+          <w:sz w:val="32"/>
+          <w:szCs w:val="32"/>
+        </w:rPr>
+        <w:t>Diagram</w:t>
+      </w:r>
+      <w:proofErr w:type="gramEnd"/>
     </w:p>
     <w:p>
       <w:pPr>
@@ -5849,7 +6270,7 @@
         <w:sz w:val="16"/>
         <w:szCs w:val="16"/>
       </w:rPr>
-      <w:t>Group N</w:t>
+      <w:t>Student Name</w:t>
     </w:r>
     <w:r>
       <w:rPr>
@@ -5857,7 +6278,7 @@
         <w:sz w:val="16"/>
         <w:szCs w:val="16"/>
       </w:rPr>
-      <w:t xml:space="preserve">umber: III </w:t>
+      <w:t xml:space="preserve">:  </w:t>
     </w:r>
     <w:r>
       <w:rPr>
@@ -7753,6 +8174,28 @@
       <w:szCs w:val="36"/>
     </w:rPr>
   </w:style>
+  <w:style w:type="paragraph" w:styleId="Heading4">
+    <w:name w:val="heading 4"/>
+    <w:basedOn w:val="Normal"/>
+    <w:next w:val="Normal"/>
+    <w:link w:val="Heading4Char"/>
+    <w:uiPriority w:val="9"/>
+    <w:unhideWhenUsed/>
+    <w:qFormat/>
+    <w:rsid w:val="00A13F03"/>
+    <w:pPr>
+      <w:keepNext/>
+      <w:spacing w:after="0" w:line="360" w:lineRule="auto"/>
+      <w:jc w:val="both"/>
+      <w:outlineLvl w:val="3"/>
+    </w:pPr>
+    <w:rPr>
+      <w:rFonts w:ascii="Calibri" w:eastAsia="Calibri" w:hAnsi="Calibri" w:cs="Calibri"/>
+      <w:color w:val="000000"/>
+      <w:sz w:val="32"/>
+      <w:szCs w:val="32"/>
+    </w:rPr>
+  </w:style>
   <w:style w:type="character" w:default="1" w:styleId="DefaultParagraphFont">
     <w:name w:val="Default Paragraph Font"/>
     <w:uiPriority w:val="1"/>
@@ -8059,6 +8502,19 @@
       <w:szCs w:val="36"/>
     </w:rPr>
   </w:style>
+  <w:style w:type="character" w:customStyle="1" w:styleId="Heading4Char">
+    <w:name w:val="Heading 4 Char"/>
+    <w:basedOn w:val="DefaultParagraphFont"/>
+    <w:link w:val="Heading4"/>
+    <w:uiPriority w:val="9"/>
+    <w:rsid w:val="00A13F03"/>
+    <w:rPr>
+      <w:rFonts w:ascii="Calibri" w:eastAsia="Calibri" w:hAnsi="Calibri" w:cs="Calibri"/>
+      <w:color w:val="000000"/>
+      <w:sz w:val="32"/>
+      <w:szCs w:val="32"/>
+    </w:rPr>
+  </w:style>
 </w:styles>
 </file>
 
@@ -8249,6 +8705,7 @@
     <w:rsid w:val="00734068"/>
     <w:rsid w:val="0075529C"/>
     <w:rsid w:val="009C72D7"/>
+    <w:rsid w:val="00D869C6"/>
   </w:rsids>
   <m:mathPr>
     <m:mathFont m:val="Cambria Math"/>

</xml_diff>